<commit_message>
docs: add decription hrm about perfoment manager employee
</commit_message>
<xml_diff>
--- a/Project HRM.docx
+++ b/Project HRM.docx
@@ -2417,6 +2417,399 @@
     </w:p>
     <w:p>
       <w:pPr>
+        <w:pStyle w:val="ListParagraph"/>
+        <w:numPr>
+          <w:ilvl w:val="0"/>
+          <w:numId w:val="2"/>
+        </w:numPr>
+        <w:rPr>
+          <w:rFonts w:ascii="Times New Roman" w:hAnsi="Times New Roman" w:cs="Times New Roman"/>
+        </w:rPr>
+      </w:pPr>
+      <w:r>
+        <w:rPr>
+          <w:rFonts w:ascii="Times New Roman" w:hAnsi="Times New Roman" w:cs="Times New Roman"/>
+        </w:rPr>
+        <w:t xml:space="preserve">Quản lý hiệu suất: </w:t>
+      </w:r>
+    </w:p>
+    <w:p>
+      <w:pPr>
+        <w:ind w:left="360"/>
+        <w:rPr>
+          <w:rFonts w:ascii="Times New Roman" w:hAnsi="Times New Roman" w:cs="Times New Roman"/>
+          <w:b/>
+          <w:bCs/>
+        </w:rPr>
+      </w:pPr>
+      <w:r>
+        <w:rPr>
+          <w:rFonts w:ascii="Times New Roman" w:hAnsi="Times New Roman" w:cs="Times New Roman"/>
+          <w:b/>
+          <w:bCs/>
+        </w:rPr>
+        <w:t>A. Data từ Attendance (Chấm công)</w:t>
+      </w:r>
+    </w:p>
+    <w:p>
+      <w:pPr>
+        <w:ind w:left="360"/>
+        <w:rPr>
+          <w:rFonts w:ascii="Times New Roman" w:hAnsi="Times New Roman" w:cs="Times New Roman"/>
+        </w:rPr>
+      </w:pPr>
+      <w:r>
+        <w:rPr>
+          <w:rFonts w:ascii="Times New Roman" w:hAnsi="Times New Roman" w:cs="Times New Roman"/>
+        </w:rPr>
+        <w:t>- Tỷ lệ đi làm đúng giờ: checkInTime vs standard time</w:t>
+      </w:r>
+    </w:p>
+    <w:p>
+      <w:pPr>
+        <w:ind w:left="360"/>
+        <w:rPr>
+          <w:rFonts w:ascii="Times New Roman" w:hAnsi="Times New Roman" w:cs="Times New Roman"/>
+        </w:rPr>
+      </w:pPr>
+      <w:r>
+        <w:rPr>
+          <w:rFonts w:ascii="Times New Roman" w:hAnsi="Times New Roman" w:cs="Times New Roman"/>
+        </w:rPr>
+        <w:t>- Tỷ lệ vắng mặt: số ngày absent/total working days</w:t>
+      </w:r>
+    </w:p>
+    <w:p>
+      <w:pPr>
+        <w:ind w:left="360"/>
+        <w:rPr>
+          <w:rFonts w:ascii="Times New Roman" w:hAnsi="Times New Roman" w:cs="Times New Roman"/>
+        </w:rPr>
+      </w:pPr>
+      <w:r>
+        <w:rPr>
+          <w:rFonts w:ascii="Times New Roman" w:hAnsi="Times New Roman" w:cs="Times New Roman"/>
+        </w:rPr>
+        <w:t>- Overtime frequency: có tự nguyện làm thêm giờ không?</w:t>
+      </w:r>
+    </w:p>
+    <w:p>
+      <w:pPr>
+        <w:ind w:left="360"/>
+        <w:rPr>
+          <w:rFonts w:ascii="Times New Roman" w:hAnsi="Times New Roman" w:cs="Times New Roman"/>
+        </w:rPr>
+      </w:pPr>
+      <w:r>
+        <w:rPr>
+          <w:rFonts w:ascii="Times New Roman" w:hAnsi="Times New Roman" w:cs="Times New Roman"/>
+        </w:rPr>
+        <w:t>- Consistency: ổn định trong việc đi làm</w:t>
+      </w:r>
+    </w:p>
+    <w:p>
+      <w:pPr>
+        <w:ind w:left="360"/>
+        <w:rPr>
+          <w:rFonts w:ascii="Times New Roman" w:hAnsi="Times New Roman" w:cs="Times New Roman"/>
+        </w:rPr>
+      </w:pPr>
+      <w:r>
+        <w:rPr>
+          <w:rFonts w:ascii="Times New Roman" w:hAnsi="Times New Roman" w:cs="Times New Roman"/>
+          <w:b/>
+          <w:bCs/>
+        </w:rPr>
+        <w:t>Tính toán:</w:t>
+      </w:r>
+    </w:p>
+    <w:p>
+      <w:pPr>
+        <w:numPr>
+          <w:ilvl w:val="0"/>
+          <w:numId w:val="11"/>
+        </w:numPr>
+        <w:rPr>
+          <w:rFonts w:ascii="Times New Roman" w:hAnsi="Times New Roman" w:cs="Times New Roman"/>
+        </w:rPr>
+      </w:pPr>
+      <w:r>
+        <w:rPr>
+          <w:rFonts w:ascii="Times New Roman" w:hAnsi="Times New Roman" w:cs="Times New Roman"/>
+          <w:b/>
+          <w:bCs/>
+        </w:rPr>
+        <w:t>Punctuality Score</w:t>
+      </w:r>
+      <w:r>
+        <w:rPr>
+          <w:rFonts w:ascii="Times New Roman" w:hAnsi="Times New Roman" w:cs="Times New Roman"/>
+        </w:rPr>
+        <w:t xml:space="preserve"> = (Số ngày đi đúng giờ / Tổng ngày làm) × 100</w:t>
+      </w:r>
+    </w:p>
+    <w:p>
+      <w:pPr>
+        <w:numPr>
+          <w:ilvl w:val="0"/>
+          <w:numId w:val="11"/>
+        </w:numPr>
+        <w:rPr>
+          <w:rFonts w:ascii="Times New Roman" w:hAnsi="Times New Roman" w:cs="Times New Roman"/>
+        </w:rPr>
+      </w:pPr>
+      <w:r>
+        <w:rPr>
+          <w:rFonts w:ascii="Times New Roman" w:hAnsi="Times New Roman" w:cs="Times New Roman"/>
+          <w:b/>
+          <w:bCs/>
+        </w:rPr>
+        <w:t>Attendance Rate</w:t>
+      </w:r>
+      <w:r>
+        <w:rPr>
+          <w:rFonts w:ascii="Times New Roman" w:hAnsi="Times New Roman" w:cs="Times New Roman"/>
+        </w:rPr>
+        <w:t xml:space="preserve"> = (Số ngày có mặt / Tổng ngày làm) × 100</w:t>
+      </w:r>
+    </w:p>
+    <w:p>
+      <w:pPr>
+        <w:numPr>
+          <w:ilvl w:val="0"/>
+          <w:numId w:val="11"/>
+        </w:numPr>
+        <w:rPr>
+          <w:rFonts w:ascii="Times New Roman" w:hAnsi="Times New Roman" w:cs="Times New Roman"/>
+        </w:rPr>
+      </w:pPr>
+      <w:r>
+        <w:rPr>
+          <w:rFonts w:ascii="Times New Roman" w:hAnsi="Times New Roman" w:cs="Times New Roman"/>
+          <w:b/>
+          <w:bCs/>
+        </w:rPr>
+        <w:t>Overtime Contribution</w:t>
+      </w:r>
+      <w:r>
+        <w:rPr>
+          <w:rFonts w:ascii="Times New Roman" w:hAnsi="Times New Roman" w:cs="Times New Roman"/>
+        </w:rPr>
+        <w:t xml:space="preserve"> = Tổng giờ overtime / Standard working hours</w:t>
+      </w:r>
+    </w:p>
+    <w:p>
+      <w:pPr>
+        <w:ind w:left="360"/>
+        <w:rPr>
+          <w:rFonts w:ascii="Times New Roman" w:hAnsi="Times New Roman" w:cs="Times New Roman"/>
+          <w:b/>
+          <w:bCs/>
+        </w:rPr>
+      </w:pPr>
+      <w:r>
+        <w:rPr>
+          <w:rFonts w:ascii="Times New Roman" w:hAnsi="Times New Roman" w:cs="Times New Roman"/>
+          <w:b/>
+          <w:bCs/>
+        </w:rPr>
+        <w:t>B. Data từ Contract Performance</w:t>
+      </w:r>
+    </w:p>
+    <w:p>
+      <w:pPr>
+        <w:ind w:left="360"/>
+        <w:rPr>
+          <w:rFonts w:ascii="Times New Roman" w:hAnsi="Times New Roman" w:cs="Times New Roman"/>
+        </w:rPr>
+      </w:pPr>
+      <w:r>
+        <w:rPr>
+          <w:rFonts w:ascii="Times New Roman" w:hAnsi="Times New Roman" w:cs="Times New Roman"/>
+        </w:rPr>
+        <w:t>- Salary progression: lương có tăng qua các contract không?</w:t>
+      </w:r>
+    </w:p>
+    <w:p>
+      <w:pPr>
+        <w:ind w:left="360"/>
+        <w:rPr>
+          <w:rFonts w:ascii="Times New Roman" w:hAnsi="Times New Roman" w:cs="Times New Roman"/>
+        </w:rPr>
+      </w:pPr>
+      <w:r>
+        <w:rPr>
+          <w:rFonts w:ascii="Times New Roman" w:hAnsi="Times New Roman" w:cs="Times New Roman"/>
+        </w:rPr>
+        <w:t>- Contract renewals: có được gia hạn contract không?</w:t>
+      </w:r>
+    </w:p>
+    <w:p>
+      <w:pPr>
+        <w:ind w:left="360"/>
+        <w:rPr>
+          <w:rFonts w:ascii="Times New Roman" w:hAnsi="Times New Roman" w:cs="Times New Roman"/>
+        </w:rPr>
+      </w:pPr>
+      <w:r>
+        <w:rPr>
+          <w:rFonts w:ascii="Times New Roman" w:hAnsi="Times New Roman" w:cs="Times New Roman"/>
+        </w:rPr>
+        <w:t>- Role advancement: có được promote role cao hơn không?</w:t>
+      </w:r>
+    </w:p>
+    <w:p>
+      <w:pPr>
+        <w:ind w:left="360"/>
+        <w:rPr>
+          <w:rFonts w:ascii="Times New Roman" w:hAnsi="Times New Roman" w:cs="Times New Roman"/>
+        </w:rPr>
+      </w:pPr>
+      <w:r>
+        <w:rPr>
+          <w:rFonts w:ascii="Times New Roman" w:hAnsi="Times New Roman" w:cs="Times New Roman"/>
+        </w:rPr>
+        <w:lastRenderedPageBreak/>
+        <w:t>- Department transfers: có được chuyển department tốt hơn không?</w:t>
+      </w:r>
+    </w:p>
+    <w:p>
+      <w:pPr>
+        <w:ind w:left="360"/>
+        <w:rPr>
+          <w:rFonts w:ascii="Times New Roman" w:hAnsi="Times New Roman" w:cs="Times New Roman"/>
+          <w:b/>
+          <w:bCs/>
+        </w:rPr>
+      </w:pPr>
+      <w:r>
+        <w:rPr>
+          <w:rFonts w:ascii="Times New Roman" w:hAnsi="Times New Roman" w:cs="Times New Roman"/>
+          <w:b/>
+          <w:bCs/>
+        </w:rPr>
+        <w:t>C. Data từ Training Results</w:t>
+      </w:r>
+    </w:p>
+    <w:p>
+      <w:pPr>
+        <w:ind w:left="360"/>
+        <w:rPr>
+          <w:rFonts w:ascii="Times New Roman" w:hAnsi="Times New Roman" w:cs="Times New Roman"/>
+        </w:rPr>
+      </w:pPr>
+      <w:r>
+        <w:rPr>
+          <w:rFonts w:ascii="Times New Roman" w:hAnsi="Times New Roman" w:cs="Times New Roman"/>
+        </w:rPr>
+        <w:t>- Training completion rate: hoàn thành training đúng hạn không?</w:t>
+      </w:r>
+    </w:p>
+    <w:p>
+      <w:pPr>
+        <w:ind w:left="360"/>
+        <w:rPr>
+          <w:rFonts w:ascii="Times New Roman" w:hAnsi="Times New Roman" w:cs="Times New Roman"/>
+        </w:rPr>
+      </w:pPr>
+      <w:r>
+        <w:rPr>
+          <w:rFonts w:ascii="Times New Roman" w:hAnsi="Times New Roman" w:cs="Times New Roman"/>
+        </w:rPr>
+        <w:t>- Test scores: điểm số trong các training programs</w:t>
+      </w:r>
+    </w:p>
+    <w:p>
+      <w:pPr>
+        <w:ind w:left="360"/>
+        <w:rPr>
+          <w:rFonts w:ascii="Times New Roman" w:hAnsi="Times New Roman" w:cs="Times New Roman"/>
+        </w:rPr>
+      </w:pPr>
+      <w:r>
+        <w:rPr>
+          <w:rFonts w:ascii="Times New Roman" w:hAnsi="Times New Roman" w:cs="Times New Roman"/>
+        </w:rPr>
+        <w:t>- Skill improvement: có áp dụng được skills mới học không?</w:t>
+      </w:r>
+    </w:p>
+    <w:p>
+      <w:pPr>
+        <w:ind w:left="360"/>
+        <w:rPr>
+          <w:rFonts w:ascii="Times New Roman" w:hAnsi="Times New Roman" w:cs="Times New Roman"/>
+        </w:rPr>
+      </w:pPr>
+      <w:r>
+        <w:rPr>
+          <w:rFonts w:ascii="Times New Roman" w:hAnsi="Times New Roman" w:cs="Times New Roman"/>
+        </w:rPr>
+        <w:t>- Training frequency: có chủ động tham gia training không?</w:t>
+      </w:r>
+    </w:p>
+    <w:p>
+      <w:pPr>
+        <w:ind w:left="360"/>
+        <w:rPr>
+          <w:rFonts w:ascii="Times New Roman" w:hAnsi="Times New Roman" w:cs="Times New Roman"/>
+          <w:b/>
+          <w:bCs/>
+        </w:rPr>
+      </w:pPr>
+      <w:r>
+        <w:rPr>
+          <w:rFonts w:ascii="Times New Roman" w:hAnsi="Times New Roman" w:cs="Times New Roman"/>
+          <w:b/>
+          <w:bCs/>
+        </w:rPr>
+        <w:t>D. Data từ Recruitment (nếu là Team Lead/Manager)</w:t>
+      </w:r>
+    </w:p>
+    <w:p>
+      <w:pPr>
+        <w:ind w:left="360"/>
+        <w:rPr>
+          <w:rFonts w:ascii="Times New Roman" w:hAnsi="Times New Roman" w:cs="Times New Roman"/>
+        </w:rPr>
+      </w:pPr>
+      <w:r>
+        <w:rPr>
+          <w:rFonts w:ascii="Times New Roman" w:hAnsi="Times New Roman" w:cs="Times New Roman"/>
+        </w:rPr>
+        <w:t>- Team recruitment success: tuyển được người giỏi không?</w:t>
+      </w:r>
+    </w:p>
+    <w:p>
+      <w:pPr>
+        <w:ind w:left="360"/>
+        <w:rPr>
+          <w:rFonts w:ascii="Times New Roman" w:hAnsi="Times New Roman" w:cs="Times New Roman"/>
+        </w:rPr>
+      </w:pPr>
+      <w:r>
+        <w:rPr>
+          <w:rFonts w:ascii="Times New Roman" w:hAnsi="Times New Roman" w:cs="Times New Roman"/>
+        </w:rPr>
+        <w:t>- Interview effectiveness: đánh giá ứng viên có chính xác không?</w:t>
+      </w:r>
+    </w:p>
+    <w:p>
+      <w:pPr>
+        <w:ind w:left="360"/>
+        <w:rPr>
+          <w:rFonts w:ascii="Times New Roman" w:hAnsi="Times New Roman" w:cs="Times New Roman"/>
+        </w:rPr>
+      </w:pPr>
+      <w:r>
+        <w:rPr>
+          <w:rFonts w:ascii="Times New Roman" w:hAnsi="Times New Roman" w:cs="Times New Roman"/>
+        </w:rPr>
+        <w:t>- Team retention: nhân viên trong team có ở lại lâu không?</w:t>
+      </w:r>
+    </w:p>
+    <w:p>
+      <w:pPr>
+        <w:ind w:left="360"/>
         <w:rPr>
           <w:rFonts w:ascii="Times New Roman" w:hAnsi="Times New Roman" w:cs="Times New Roman"/>
         </w:rPr>
@@ -3180,6 +3573,155 @@
     </w:lvl>
   </w:abstractNum>
   <w:abstractNum w:abstractNumId="5" w15:restartNumberingAfterBreak="0">
+    <w:nsid w:val="40037F61"/>
+    <w:multiLevelType w:val="multilevel"/>
+    <w:tmpl w:val="11D2F75A"/>
+    <w:lvl w:ilvl="0">
+      <w:start w:val="1"/>
+      <w:numFmt w:val="bullet"/>
+      <w:lvlText w:val=""/>
+      <w:lvlJc w:val="left"/>
+      <w:pPr>
+        <w:tabs>
+          <w:tab w:val="num" w:pos="720"/>
+        </w:tabs>
+        <w:ind w:left="720" w:hanging="360"/>
+      </w:pPr>
+      <w:rPr>
+        <w:rFonts w:ascii="Symbol" w:hAnsi="Symbol" w:hint="default"/>
+        <w:sz w:val="20"/>
+      </w:rPr>
+    </w:lvl>
+    <w:lvl w:ilvl="1" w:tentative="1">
+      <w:start w:val="1"/>
+      <w:numFmt w:val="bullet"/>
+      <w:lvlText w:val="o"/>
+      <w:lvlJc w:val="left"/>
+      <w:pPr>
+        <w:tabs>
+          <w:tab w:val="num" w:pos="1440"/>
+        </w:tabs>
+        <w:ind w:left="1440" w:hanging="360"/>
+      </w:pPr>
+      <w:rPr>
+        <w:rFonts w:ascii="Courier New" w:hAnsi="Courier New" w:hint="default"/>
+        <w:sz w:val="20"/>
+      </w:rPr>
+    </w:lvl>
+    <w:lvl w:ilvl="2" w:tentative="1">
+      <w:start w:val="1"/>
+      <w:numFmt w:val="bullet"/>
+      <w:lvlText w:val=""/>
+      <w:lvlJc w:val="left"/>
+      <w:pPr>
+        <w:tabs>
+          <w:tab w:val="num" w:pos="2160"/>
+        </w:tabs>
+        <w:ind w:left="2160" w:hanging="360"/>
+      </w:pPr>
+      <w:rPr>
+        <w:rFonts w:ascii="Wingdings" w:hAnsi="Wingdings" w:hint="default"/>
+        <w:sz w:val="20"/>
+      </w:rPr>
+    </w:lvl>
+    <w:lvl w:ilvl="3" w:tentative="1">
+      <w:start w:val="1"/>
+      <w:numFmt w:val="bullet"/>
+      <w:lvlText w:val=""/>
+      <w:lvlJc w:val="left"/>
+      <w:pPr>
+        <w:tabs>
+          <w:tab w:val="num" w:pos="2880"/>
+        </w:tabs>
+        <w:ind w:left="2880" w:hanging="360"/>
+      </w:pPr>
+      <w:rPr>
+        <w:rFonts w:ascii="Wingdings" w:hAnsi="Wingdings" w:hint="default"/>
+        <w:sz w:val="20"/>
+      </w:rPr>
+    </w:lvl>
+    <w:lvl w:ilvl="4" w:tentative="1">
+      <w:start w:val="1"/>
+      <w:numFmt w:val="bullet"/>
+      <w:lvlText w:val=""/>
+      <w:lvlJc w:val="left"/>
+      <w:pPr>
+        <w:tabs>
+          <w:tab w:val="num" w:pos="3600"/>
+        </w:tabs>
+        <w:ind w:left="3600" w:hanging="360"/>
+      </w:pPr>
+      <w:rPr>
+        <w:rFonts w:ascii="Wingdings" w:hAnsi="Wingdings" w:hint="default"/>
+        <w:sz w:val="20"/>
+      </w:rPr>
+    </w:lvl>
+    <w:lvl w:ilvl="5" w:tentative="1">
+      <w:start w:val="1"/>
+      <w:numFmt w:val="bullet"/>
+      <w:lvlText w:val=""/>
+      <w:lvlJc w:val="left"/>
+      <w:pPr>
+        <w:tabs>
+          <w:tab w:val="num" w:pos="4320"/>
+        </w:tabs>
+        <w:ind w:left="4320" w:hanging="360"/>
+      </w:pPr>
+      <w:rPr>
+        <w:rFonts w:ascii="Wingdings" w:hAnsi="Wingdings" w:hint="default"/>
+        <w:sz w:val="20"/>
+      </w:rPr>
+    </w:lvl>
+    <w:lvl w:ilvl="6" w:tentative="1">
+      <w:start w:val="1"/>
+      <w:numFmt w:val="bullet"/>
+      <w:lvlText w:val=""/>
+      <w:lvlJc w:val="left"/>
+      <w:pPr>
+        <w:tabs>
+          <w:tab w:val="num" w:pos="5040"/>
+        </w:tabs>
+        <w:ind w:left="5040" w:hanging="360"/>
+      </w:pPr>
+      <w:rPr>
+        <w:rFonts w:ascii="Wingdings" w:hAnsi="Wingdings" w:hint="default"/>
+        <w:sz w:val="20"/>
+      </w:rPr>
+    </w:lvl>
+    <w:lvl w:ilvl="7" w:tentative="1">
+      <w:start w:val="1"/>
+      <w:numFmt w:val="bullet"/>
+      <w:lvlText w:val=""/>
+      <w:lvlJc w:val="left"/>
+      <w:pPr>
+        <w:tabs>
+          <w:tab w:val="num" w:pos="5760"/>
+        </w:tabs>
+        <w:ind w:left="5760" w:hanging="360"/>
+      </w:pPr>
+      <w:rPr>
+        <w:rFonts w:ascii="Wingdings" w:hAnsi="Wingdings" w:hint="default"/>
+        <w:sz w:val="20"/>
+      </w:rPr>
+    </w:lvl>
+    <w:lvl w:ilvl="8" w:tentative="1">
+      <w:start w:val="1"/>
+      <w:numFmt w:val="bullet"/>
+      <w:lvlText w:val=""/>
+      <w:lvlJc w:val="left"/>
+      <w:pPr>
+        <w:tabs>
+          <w:tab w:val="num" w:pos="6480"/>
+        </w:tabs>
+        <w:ind w:left="6480" w:hanging="360"/>
+      </w:pPr>
+      <w:rPr>
+        <w:rFonts w:ascii="Wingdings" w:hAnsi="Wingdings" w:hint="default"/>
+        <w:sz w:val="20"/>
+      </w:rPr>
+    </w:lvl>
+  </w:abstractNum>
+  <w:abstractNum w:abstractNumId="6" w15:restartNumberingAfterBreak="0">
     <w:nsid w:val="47E6182D"/>
     <w:multiLevelType w:val="hybridMultilevel"/>
     <w:tmpl w:val="E32480FA"/>
@@ -3291,7 +3833,7 @@
       </w:rPr>
     </w:lvl>
   </w:abstractNum>
-  <w:abstractNum w:abstractNumId="6" w15:restartNumberingAfterBreak="0">
+  <w:abstractNum w:abstractNumId="7" w15:restartNumberingAfterBreak="0">
     <w:nsid w:val="51B27034"/>
     <w:multiLevelType w:val="multilevel"/>
     <w:tmpl w:val="80444926"/>
@@ -3440,7 +3982,7 @@
       </w:rPr>
     </w:lvl>
   </w:abstractNum>
-  <w:abstractNum w:abstractNumId="7" w15:restartNumberingAfterBreak="0">
+  <w:abstractNum w:abstractNumId="8" w15:restartNumberingAfterBreak="0">
     <w:nsid w:val="60DC27B1"/>
     <w:multiLevelType w:val="multilevel"/>
     <w:tmpl w:val="EC66A096"/>
@@ -3589,7 +4131,7 @@
       </w:rPr>
     </w:lvl>
   </w:abstractNum>
-  <w:abstractNum w:abstractNumId="8" w15:restartNumberingAfterBreak="0">
+  <w:abstractNum w:abstractNumId="9" w15:restartNumberingAfterBreak="0">
     <w:nsid w:val="646551F4"/>
     <w:multiLevelType w:val="multilevel"/>
     <w:tmpl w:val="A2C4AAD8"/>
@@ -3738,7 +4280,7 @@
       </w:rPr>
     </w:lvl>
   </w:abstractNum>
-  <w:abstractNum w:abstractNumId="9" w15:restartNumberingAfterBreak="0">
+  <w:abstractNum w:abstractNumId="10" w15:restartNumberingAfterBreak="0">
     <w:nsid w:val="73BF435B"/>
     <w:multiLevelType w:val="hybridMultilevel"/>
     <w:tmpl w:val="64DE130A"/>
@@ -3828,19 +4370,19 @@
     </w:lvl>
   </w:abstractNum>
   <w:num w:numId="1" w16cid:durableId="1042755131">
-    <w:abstractNumId w:val="5"/>
+    <w:abstractNumId w:val="6"/>
   </w:num>
   <w:num w:numId="2" w16cid:durableId="299698210">
-    <w:abstractNumId w:val="9"/>
+    <w:abstractNumId w:val="10"/>
   </w:num>
   <w:num w:numId="3" w16cid:durableId="583492794">
     <w:abstractNumId w:val="4"/>
   </w:num>
   <w:num w:numId="4" w16cid:durableId="1106729256">
-    <w:abstractNumId w:val="6"/>
+    <w:abstractNumId w:val="7"/>
   </w:num>
   <w:num w:numId="5" w16cid:durableId="563297961">
-    <w:abstractNumId w:val="7"/>
+    <w:abstractNumId w:val="8"/>
   </w:num>
   <w:num w:numId="6" w16cid:durableId="1072897180">
     <w:abstractNumId w:val="3"/>
@@ -3855,7 +4397,10 @@
     <w:abstractNumId w:val="0"/>
   </w:num>
   <w:num w:numId="10" w16cid:durableId="1790200124">
-    <w:abstractNumId w:val="8"/>
+    <w:abstractNumId w:val="9"/>
+  </w:num>
+  <w:num w:numId="11" w16cid:durableId="1557352119">
+    <w:abstractNumId w:val="5"/>
   </w:num>
 </w:numbering>
 </file>

</xml_diff>

<commit_message>
docs: add feature hrm about chat, notification
</commit_message>
<xml_diff>
--- a/Project HRM.docx
+++ b/Project HRM.docx
@@ -2810,6 +2810,486 @@
     <w:p>
       <w:pPr>
         <w:ind w:left="360"/>
+        <w:rPr>
+          <w:rFonts w:ascii="Times New Roman" w:hAnsi="Times New Roman" w:cs="Times New Roman"/>
+        </w:rPr>
+      </w:pPr>
+    </w:p>
+    <w:p>
+      <w:pPr>
+        <w:ind w:left="360"/>
+        <w:rPr>
+          <w:rFonts w:ascii="Times New Roman" w:hAnsi="Times New Roman" w:cs="Times New Roman"/>
+        </w:rPr>
+      </w:pPr>
+    </w:p>
+    <w:p>
+      <w:pPr>
+        <w:pStyle w:val="ListParagraph"/>
+        <w:numPr>
+          <w:ilvl w:val="0"/>
+          <w:numId w:val="2"/>
+        </w:numPr>
+        <w:rPr>
+          <w:rFonts w:ascii="Times New Roman" w:hAnsi="Times New Roman" w:cs="Times New Roman"/>
+        </w:rPr>
+      </w:pPr>
+      <w:r>
+        <w:rPr>
+          <w:rFonts w:ascii="Times New Roman" w:hAnsi="Times New Roman" w:cs="Times New Roman"/>
+        </w:rPr>
+        <w:t>Chat</w:t>
+      </w:r>
+    </w:p>
+    <w:p>
+      <w:pPr>
+        <w:pStyle w:val="ListParagraph"/>
+        <w:numPr>
+          <w:ilvl w:val="0"/>
+          <w:numId w:val="1"/>
+        </w:numPr>
+        <w:rPr>
+          <w:rFonts w:ascii="Times New Roman" w:hAnsi="Times New Roman" w:cs="Times New Roman"/>
+        </w:rPr>
+      </w:pPr>
+      <w:r>
+        <w:rPr>
+          <w:rFonts w:ascii="Times New Roman" w:hAnsi="Times New Roman" w:cs="Times New Roman"/>
+        </w:rPr>
+        <w:t xml:space="preserve">Tạo nhóm giữa các phòng ban. </w:t>
+      </w:r>
+    </w:p>
+    <w:p>
+      <w:pPr>
+        <w:pStyle w:val="ListParagraph"/>
+        <w:numPr>
+          <w:ilvl w:val="0"/>
+          <w:numId w:val="1"/>
+        </w:numPr>
+        <w:rPr>
+          <w:rFonts w:ascii="Times New Roman" w:hAnsi="Times New Roman" w:cs="Times New Roman"/>
+        </w:rPr>
+      </w:pPr>
+      <w:r>
+        <w:rPr>
+          <w:rFonts w:ascii="Times New Roman" w:hAnsi="Times New Roman" w:cs="Times New Roman"/>
+        </w:rPr>
+        <w:t>Gởi tin nhắn</w:t>
+      </w:r>
+    </w:p>
+    <w:p>
+      <w:pPr>
+        <w:pStyle w:val="ListParagraph"/>
+        <w:numPr>
+          <w:ilvl w:val="0"/>
+          <w:numId w:val="1"/>
+        </w:numPr>
+        <w:rPr>
+          <w:rFonts w:ascii="Times New Roman" w:hAnsi="Times New Roman" w:cs="Times New Roman"/>
+        </w:rPr>
+      </w:pPr>
+      <w:r>
+        <w:rPr>
+          <w:rFonts w:ascii="Times New Roman" w:hAnsi="Times New Roman" w:cs="Times New Roman"/>
+        </w:rPr>
+        <w:t>Nhận tin nhắn</w:t>
+      </w:r>
+    </w:p>
+    <w:p>
+      <w:pPr>
+        <w:pStyle w:val="ListParagraph"/>
+        <w:numPr>
+          <w:ilvl w:val="0"/>
+          <w:numId w:val="1"/>
+        </w:numPr>
+        <w:rPr>
+          <w:rFonts w:ascii="Times New Roman" w:hAnsi="Times New Roman" w:cs="Times New Roman"/>
+        </w:rPr>
+      </w:pPr>
+      <w:r>
+        <w:rPr>
+          <w:rFonts w:ascii="Times New Roman" w:hAnsi="Times New Roman" w:cs="Times New Roman"/>
+        </w:rPr>
+        <w:t>Xem tin nhắn</w:t>
+      </w:r>
+    </w:p>
+    <w:p>
+      <w:pPr>
+        <w:pStyle w:val="ListParagraph"/>
+        <w:numPr>
+          <w:ilvl w:val="0"/>
+          <w:numId w:val="1"/>
+        </w:numPr>
+        <w:rPr>
+          <w:rFonts w:ascii="Times New Roman" w:hAnsi="Times New Roman" w:cs="Times New Roman"/>
+        </w:rPr>
+      </w:pPr>
+      <w:r>
+        <w:rPr>
+          <w:rFonts w:ascii="Times New Roman" w:hAnsi="Times New Roman" w:cs="Times New Roman"/>
+        </w:rPr>
+        <w:t>Thu hồi tin nhắn</w:t>
+      </w:r>
+    </w:p>
+    <w:p>
+      <w:pPr>
+        <w:pStyle w:val="ListParagraph"/>
+        <w:numPr>
+          <w:ilvl w:val="0"/>
+          <w:numId w:val="1"/>
+        </w:numPr>
+        <w:rPr>
+          <w:rFonts w:ascii="Times New Roman" w:hAnsi="Times New Roman" w:cs="Times New Roman"/>
+        </w:rPr>
+      </w:pPr>
+      <w:r>
+        <w:rPr>
+          <w:rFonts w:ascii="Times New Roman" w:hAnsi="Times New Roman" w:cs="Times New Roman"/>
+        </w:rPr>
+        <w:t>Ghim tin nhắn</w:t>
+      </w:r>
+    </w:p>
+    <w:p>
+      <w:pPr>
+        <w:pStyle w:val="ListParagraph"/>
+        <w:numPr>
+          <w:ilvl w:val="0"/>
+          <w:numId w:val="1"/>
+        </w:numPr>
+        <w:rPr>
+          <w:rFonts w:ascii="Times New Roman" w:hAnsi="Times New Roman" w:cs="Times New Roman"/>
+        </w:rPr>
+      </w:pPr>
+      <w:r>
+        <w:rPr>
+          <w:rFonts w:ascii="Times New Roman" w:hAnsi="Times New Roman" w:cs="Times New Roman"/>
+        </w:rPr>
+        <w:t>Xóa tin nhắn</w:t>
+      </w:r>
+    </w:p>
+    <w:p>
+      <w:pPr>
+        <w:pStyle w:val="ListParagraph"/>
+        <w:numPr>
+          <w:ilvl w:val="0"/>
+          <w:numId w:val="1"/>
+        </w:numPr>
+        <w:rPr>
+          <w:rFonts w:ascii="Times New Roman" w:hAnsi="Times New Roman" w:cs="Times New Roman"/>
+        </w:rPr>
+      </w:pPr>
+      <w:r>
+        <w:rPr>
+          <w:rFonts w:ascii="Times New Roman" w:hAnsi="Times New Roman" w:cs="Times New Roman"/>
+        </w:rPr>
+        <w:t>Mở rộng:</w:t>
+      </w:r>
+    </w:p>
+    <w:p>
+      <w:pPr>
+        <w:pStyle w:val="ListParagraph"/>
+        <w:numPr>
+          <w:ilvl w:val="1"/>
+          <w:numId w:val="1"/>
+        </w:numPr>
+        <w:rPr>
+          <w:rFonts w:ascii="Times New Roman" w:hAnsi="Times New Roman" w:cs="Times New Roman"/>
+        </w:rPr>
+      </w:pPr>
+      <w:r>
+        <w:rPr>
+          <w:rFonts w:ascii="Times New Roman" w:hAnsi="Times New Roman" w:cs="Times New Roman"/>
+        </w:rPr>
+        <w:t>Tạo nhóm giữa các thành viên lẻ trong phòng ban</w:t>
+      </w:r>
+    </w:p>
+    <w:p>
+      <w:pPr>
+        <w:pStyle w:val="ListParagraph"/>
+        <w:numPr>
+          <w:ilvl w:val="0"/>
+          <w:numId w:val="1"/>
+        </w:numPr>
+        <w:rPr>
+          <w:rFonts w:ascii="Times New Roman" w:hAnsi="Times New Roman" w:cs="Times New Roman"/>
+        </w:rPr>
+      </w:pPr>
+      <w:r>
+        <w:rPr>
+          <w:rFonts w:ascii="Times New Roman" w:hAnsi="Times New Roman" w:cs="Times New Roman"/>
+        </w:rPr>
+        <w:t>Cài đặt nhóm chat:</w:t>
+      </w:r>
+    </w:p>
+    <w:p>
+      <w:pPr>
+        <w:pStyle w:val="ListParagraph"/>
+        <w:numPr>
+          <w:ilvl w:val="1"/>
+          <w:numId w:val="1"/>
+        </w:numPr>
+        <w:rPr>
+          <w:rFonts w:ascii="Times New Roman" w:hAnsi="Times New Roman" w:cs="Times New Roman"/>
+        </w:rPr>
+      </w:pPr>
+      <w:r>
+        <w:rPr>
+          <w:rFonts w:ascii="Times New Roman" w:hAnsi="Times New Roman" w:cs="Times New Roman"/>
+        </w:rPr>
+        <w:t>Thêm người</w:t>
+      </w:r>
+    </w:p>
+    <w:p>
+      <w:pPr>
+        <w:pStyle w:val="ListParagraph"/>
+        <w:numPr>
+          <w:ilvl w:val="1"/>
+          <w:numId w:val="1"/>
+        </w:numPr>
+        <w:rPr>
+          <w:rFonts w:ascii="Times New Roman" w:hAnsi="Times New Roman" w:cs="Times New Roman"/>
+        </w:rPr>
+      </w:pPr>
+      <w:r>
+        <w:rPr>
+          <w:rFonts w:ascii="Times New Roman" w:hAnsi="Times New Roman" w:cs="Times New Roman"/>
+        </w:rPr>
+        <w:t xml:space="preserve">Xóa người </w:t>
+      </w:r>
+    </w:p>
+    <w:p>
+      <w:pPr>
+        <w:pStyle w:val="ListParagraph"/>
+        <w:numPr>
+          <w:ilvl w:val="1"/>
+          <w:numId w:val="1"/>
+        </w:numPr>
+        <w:rPr>
+          <w:rFonts w:ascii="Times New Roman" w:hAnsi="Times New Roman" w:cs="Times New Roman"/>
+        </w:rPr>
+      </w:pPr>
+    </w:p>
+    <w:p>
+      <w:pPr>
+        <w:pStyle w:val="ListParagraph"/>
+        <w:numPr>
+          <w:ilvl w:val="0"/>
+          <w:numId w:val="2"/>
+        </w:numPr>
+        <w:rPr>
+          <w:rFonts w:ascii="Times New Roman" w:hAnsi="Times New Roman" w:cs="Times New Roman"/>
+        </w:rPr>
+      </w:pPr>
+      <w:r>
+        <w:rPr>
+          <w:rFonts w:ascii="Times New Roman" w:hAnsi="Times New Roman" w:cs="Times New Roman"/>
+        </w:rPr>
+        <w:t>Thông báo</w:t>
+      </w:r>
+    </w:p>
+    <w:p>
+      <w:pPr>
+        <w:pStyle w:val="ListParagraph"/>
+        <w:numPr>
+          <w:ilvl w:val="0"/>
+          <w:numId w:val="1"/>
+        </w:numPr>
+        <w:rPr>
+          <w:rFonts w:ascii="Times New Roman" w:hAnsi="Times New Roman" w:cs="Times New Roman"/>
+        </w:rPr>
+      </w:pPr>
+      <w:r>
+        <w:rPr>
+          <w:rFonts w:ascii="Times New Roman" w:hAnsi="Times New Roman" w:cs="Times New Roman"/>
+        </w:rPr>
+        <w:t>Thông báo tổng</w:t>
+      </w:r>
+    </w:p>
+    <w:p>
+      <w:pPr>
+        <w:pStyle w:val="ListParagraph"/>
+        <w:numPr>
+          <w:ilvl w:val="0"/>
+          <w:numId w:val="1"/>
+        </w:numPr>
+        <w:rPr>
+          <w:rFonts w:ascii="Times New Roman" w:hAnsi="Times New Roman" w:cs="Times New Roman"/>
+        </w:rPr>
+      </w:pPr>
+      <w:r>
+        <w:rPr>
+          <w:rFonts w:ascii="Times New Roman" w:hAnsi="Times New Roman" w:cs="Times New Roman"/>
+        </w:rPr>
+        <w:t>Thông báo tin nhắn</w:t>
+      </w:r>
+    </w:p>
+    <w:p>
+      <w:pPr>
+        <w:pStyle w:val="ListParagraph"/>
+        <w:numPr>
+          <w:ilvl w:val="0"/>
+          <w:numId w:val="1"/>
+        </w:numPr>
+        <w:rPr>
+          <w:rFonts w:ascii="Times New Roman" w:hAnsi="Times New Roman" w:cs="Times New Roman"/>
+        </w:rPr>
+      </w:pPr>
+      <w:r>
+        <w:rPr>
+          <w:rFonts w:ascii="Times New Roman" w:hAnsi="Times New Roman" w:cs="Times New Roman"/>
+        </w:rPr>
+        <w:t>Thông báo phòng ban</w:t>
+      </w:r>
+    </w:p>
+    <w:p>
+      <w:pPr>
+        <w:pStyle w:val="ListParagraph"/>
+        <w:numPr>
+          <w:ilvl w:val="0"/>
+          <w:numId w:val="1"/>
+        </w:numPr>
+        <w:rPr>
+          <w:rFonts w:ascii="Times New Roman" w:hAnsi="Times New Roman" w:cs="Times New Roman"/>
+        </w:rPr>
+      </w:pPr>
+      <w:r>
+        <w:rPr>
+          <w:rFonts w:ascii="Times New Roman" w:hAnsi="Times New Roman" w:cs="Times New Roman"/>
+        </w:rPr>
+        <w:t>Thông báo đơn tuyển dụng có apply</w:t>
+      </w:r>
+    </w:p>
+    <w:p>
+      <w:pPr>
+        <w:pStyle w:val="ListParagraph"/>
+        <w:rPr>
+          <w:rFonts w:ascii="Times New Roman" w:hAnsi="Times New Roman" w:cs="Times New Roman"/>
+        </w:rPr>
+      </w:pPr>
+    </w:p>
+    <w:p>
+      <w:pPr>
+        <w:pStyle w:val="ListParagraph"/>
+        <w:numPr>
+          <w:ilvl w:val="0"/>
+          <w:numId w:val="2"/>
+        </w:numPr>
+        <w:rPr>
+          <w:rFonts w:ascii="Times New Roman" w:hAnsi="Times New Roman" w:cs="Times New Roman"/>
+        </w:rPr>
+      </w:pPr>
+      <w:r>
+        <w:rPr>
+          <w:rFonts w:ascii="Times New Roman" w:hAnsi="Times New Roman" w:cs="Times New Roman"/>
+        </w:rPr>
+        <w:t>Quản lý tài sản</w:t>
+      </w:r>
+    </w:p>
+    <w:p>
+      <w:pPr>
+        <w:pStyle w:val="ListParagraph"/>
+        <w:numPr>
+          <w:ilvl w:val="0"/>
+          <w:numId w:val="2"/>
+        </w:numPr>
+        <w:rPr>
+          <w:rFonts w:ascii="Times New Roman" w:hAnsi="Times New Roman" w:cs="Times New Roman"/>
+        </w:rPr>
+      </w:pPr>
+      <w:r>
+        <w:rPr>
+          <w:rFonts w:ascii="Times New Roman" w:hAnsi="Times New Roman" w:cs="Times New Roman"/>
+        </w:rPr>
+        <w:t>Quản lý tài liệu</w:t>
+      </w:r>
+    </w:p>
+    <w:p>
+      <w:pPr>
+        <w:pStyle w:val="ListParagraph"/>
+        <w:rPr>
+          <w:rFonts w:ascii="Times New Roman" w:hAnsi="Times New Roman" w:cs="Times New Roman"/>
+        </w:rPr>
+      </w:pPr>
+    </w:p>
+    <w:p>
+      <w:pPr>
+        <w:pStyle w:val="ListParagraph"/>
+        <w:numPr>
+          <w:ilvl w:val="0"/>
+          <w:numId w:val="2"/>
+        </w:numPr>
+        <w:rPr>
+          <w:rFonts w:ascii="Times New Roman" w:hAnsi="Times New Roman" w:cs="Times New Roman"/>
+        </w:rPr>
+      </w:pPr>
+      <w:r>
+        <w:rPr>
+          <w:rFonts w:ascii="Times New Roman" w:hAnsi="Times New Roman" w:cs="Times New Roman"/>
+        </w:rPr>
+        <w:t xml:space="preserve">Quản lý hiệu suất. </w:t>
+      </w:r>
+    </w:p>
+    <w:p>
+      <w:pPr>
+        <w:pStyle w:val="ListParagraph"/>
+        <w:numPr>
+          <w:ilvl w:val="0"/>
+          <w:numId w:val="1"/>
+        </w:numPr>
+        <w:rPr>
+          <w:rFonts w:ascii="Times New Roman" w:hAnsi="Times New Roman" w:cs="Times New Roman"/>
+        </w:rPr>
+      </w:pPr>
+      <w:r>
+        <w:rPr>
+          <w:rFonts w:ascii="Times New Roman" w:hAnsi="Times New Roman" w:cs="Times New Roman"/>
+        </w:rPr>
+        <w:t>% attend</w:t>
+      </w:r>
+    </w:p>
+    <w:p>
+      <w:pPr>
+        <w:pStyle w:val="ListParagraph"/>
+        <w:numPr>
+          <w:ilvl w:val="0"/>
+          <w:numId w:val="1"/>
+        </w:numPr>
+        <w:rPr>
+          <w:rFonts w:ascii="Times New Roman" w:hAnsi="Times New Roman" w:cs="Times New Roman"/>
+        </w:rPr>
+      </w:pPr>
+      <w:r>
+        <w:rPr>
+          <w:rFonts w:ascii="Times New Roman" w:hAnsi="Times New Roman" w:cs="Times New Roman"/>
+        </w:rPr>
+        <w:t>Theo dõi quá trình ký hợp đồng</w:t>
+      </w:r>
+    </w:p>
+    <w:p>
+      <w:pPr>
+        <w:pStyle w:val="ListParagraph"/>
+        <w:numPr>
+          <w:ilvl w:val="0"/>
+          <w:numId w:val="1"/>
+        </w:numPr>
+        <w:rPr>
+          <w:rFonts w:ascii="Times New Roman" w:hAnsi="Times New Roman" w:cs="Times New Roman"/>
+        </w:rPr>
+      </w:pPr>
+      <w:r>
+        <w:rPr>
+          <w:rFonts w:ascii="Times New Roman" w:hAnsi="Times New Roman" w:cs="Times New Roman"/>
+        </w:rPr>
+        <w:t>Theo dõi quá trình training</w:t>
+      </w:r>
+    </w:p>
+    <w:p>
+      <w:pPr>
+        <w:pStyle w:val="ListParagraph"/>
+        <w:numPr>
+          <w:ilvl w:val="0"/>
+          <w:numId w:val="1"/>
+        </w:numPr>
         <w:rPr>
           <w:rFonts w:ascii="Times New Roman" w:hAnsi="Times New Roman" w:cs="Times New Roman"/>
         </w:rPr>
@@ -5008,6 +5488,7 @@
   <w:style w:type="character" w:default="1" w:styleId="DefaultParagraphFont">
     <w:name w:val="Default Paragraph Font"/>
     <w:uiPriority w:val="1"/>
+    <w:semiHidden/>
     <w:unhideWhenUsed/>
   </w:style>
   <w:style w:type="table" w:default="1" w:styleId="TableNormal">

</xml_diff>

<commit_message>
docs: add erd module
</commit_message>
<xml_diff>
--- a/Project HRM.docx
+++ b/Project HRM.docx
@@ -509,22 +509,140 @@
     <w:p>
       <w:pPr>
         <w:pStyle w:val="ListParagraph"/>
+        <w:ind w:left="1440"/>
+        <w:rPr>
+          <w:rFonts w:ascii="Times New Roman" w:hAnsi="Times New Roman" w:cs="Times New Roman"/>
+        </w:rPr>
+      </w:pPr>
+    </w:p>
+    <w:p>
+      <w:pPr>
+        <w:pStyle w:val="ListParagraph"/>
+        <w:ind w:left="1440"/>
+        <w:rPr>
+          <w:rFonts w:ascii="Times New Roman" w:hAnsi="Times New Roman" w:cs="Times New Roman"/>
+        </w:rPr>
+      </w:pPr>
+    </w:p>
+    <w:p>
+      <w:pPr>
+        <w:pStyle w:val="ListParagraph"/>
+        <w:ind w:left="1440"/>
+        <w:rPr>
+          <w:rFonts w:ascii="Times New Roman" w:hAnsi="Times New Roman" w:cs="Times New Roman"/>
+        </w:rPr>
+      </w:pPr>
+    </w:p>
+    <w:p>
+      <w:pPr>
+        <w:pStyle w:val="ListParagraph"/>
+        <w:ind w:left="1440"/>
+        <w:rPr>
+          <w:rFonts w:ascii="Times New Roman" w:hAnsi="Times New Roman" w:cs="Times New Roman"/>
+        </w:rPr>
+      </w:pPr>
+    </w:p>
+    <w:p>
+      <w:pPr>
+        <w:pStyle w:val="ListParagraph"/>
+        <w:ind w:left="1440"/>
+        <w:rPr>
+          <w:rFonts w:ascii="Times New Roman" w:hAnsi="Times New Roman" w:cs="Times New Roman"/>
+        </w:rPr>
+      </w:pPr>
+    </w:p>
+    <w:p>
+      <w:pPr>
+        <w:pStyle w:val="ListParagraph"/>
+        <w:ind w:left="1440"/>
+        <w:rPr>
+          <w:rFonts w:ascii="Times New Roman" w:hAnsi="Times New Roman" w:cs="Times New Roman"/>
+        </w:rPr>
+      </w:pPr>
+    </w:p>
+    <w:p>
+      <w:pPr>
+        <w:pStyle w:val="ListParagraph"/>
+        <w:ind w:left="1440"/>
+        <w:rPr>
+          <w:rFonts w:ascii="Times New Roman" w:hAnsi="Times New Roman" w:cs="Times New Roman"/>
+        </w:rPr>
+      </w:pPr>
+    </w:p>
+    <w:p>
+      <w:pPr>
+        <w:pStyle w:val="ListParagraph"/>
+        <w:ind w:left="1440"/>
+        <w:rPr>
+          <w:rFonts w:ascii="Times New Roman" w:hAnsi="Times New Roman" w:cs="Times New Roman"/>
+        </w:rPr>
+      </w:pPr>
+    </w:p>
+    <w:p>
+      <w:pPr>
+        <w:pStyle w:val="ListParagraph"/>
+        <w:ind w:left="1440"/>
+        <w:rPr>
+          <w:rFonts w:ascii="Times New Roman" w:hAnsi="Times New Roman" w:cs="Times New Roman"/>
+        </w:rPr>
+      </w:pPr>
+    </w:p>
+    <w:p>
+      <w:pPr>
+        <w:pStyle w:val="ListParagraph"/>
         <w:ind w:left="90"/>
         <w:rPr>
           <w:rFonts w:ascii="Times New Roman" w:hAnsi="Times New Roman" w:cs="Times New Roman"/>
-        </w:rPr>
-      </w:pPr>
-      <w:r>
-        <w:rPr>
-          <w:rFonts w:ascii="Times New Roman" w:hAnsi="Times New Roman" w:cs="Times New Roman"/>
+          <w:b/>
+          <w:bCs/>
           <w:noProof/>
         </w:rPr>
+      </w:pPr>
+      <w:r>
+        <w:rPr>
+          <w:rFonts w:ascii="Times New Roman" w:hAnsi="Times New Roman" w:cs="Times New Roman"/>
+          <w:b/>
+          <w:bCs/>
+          <w:noProof/>
+        </w:rPr>
         <w:lastRenderedPageBreak/>
+        <w:t>ERD</w:t>
+      </w:r>
+    </w:p>
+    <w:p>
+      <w:pPr>
+        <w:pStyle w:val="ListParagraph"/>
+        <w:numPr>
+          <w:ilvl w:val="0"/>
+          <w:numId w:val="1"/>
+        </w:numPr>
+        <w:rPr>
+          <w:rFonts w:ascii="Times New Roman" w:hAnsi="Times New Roman" w:cs="Times New Roman"/>
+        </w:rPr>
+      </w:pPr>
+      <w:r>
+        <w:rPr>
+          <w:rFonts w:ascii="Times New Roman" w:hAnsi="Times New Roman" w:cs="Times New Roman"/>
+        </w:rPr>
+        <w:t>Module Contract:</w:t>
+      </w:r>
+    </w:p>
+    <w:p>
+      <w:pPr>
+        <w:rPr>
+          <w:rFonts w:ascii="Times New Roman" w:hAnsi="Times New Roman" w:cs="Times New Roman"/>
+        </w:rPr>
+      </w:pPr>
+      <w:r>
+        <w:rPr>
+          <w:rFonts w:ascii="Times New Roman" w:hAnsi="Times New Roman" w:cs="Times New Roman"/>
+          <w:noProof/>
+        </w:rPr>
         <w:drawing>
-          <wp:inline distT="0" distB="0" distL="0" distR="0" wp14:anchorId="43B27ED5" wp14:editId="1B58DC7B">
-            <wp:extent cx="5943600" cy="7601585"/>
-            <wp:effectExtent l="0" t="0" r="0" b="0"/>
-            <wp:docPr id="1907095361" name="Picture 1"/>
+          <wp:inline distT="0" distB="0" distL="0" distR="0" wp14:anchorId="415E4691" wp14:editId="1AB0A801">
+            <wp:extent cx="5935345" cy="4732655"/>
+            <wp:effectExtent l="0" t="0" r="8255" b="0"/>
+            <wp:docPr id="1645514312" name="Picture 1"/>
             <wp:cNvGraphicFramePr>
               <a:graphicFrameLocks xmlns:a="http://schemas.openxmlformats.org/drawingml/2006/main" noChangeAspect="1"/>
             </wp:cNvGraphicFramePr>
@@ -553,7 +671,7 @@
                   <pic:spPr bwMode="auto">
                     <a:xfrm>
                       <a:off x="0" y="0"/>
-                      <a:ext cx="5943600" cy="7601585"/>
+                      <a:ext cx="5935345" cy="4732655"/>
                     </a:xfrm>
                     <a:prstGeom prst="rect">
                       <a:avLst/>
@@ -573,7 +691,467 @@
     <w:p>
       <w:pPr>
         <w:pStyle w:val="ListParagraph"/>
-        <w:ind w:left="1440"/>
+        <w:numPr>
+          <w:ilvl w:val="0"/>
+          <w:numId w:val="1"/>
+        </w:numPr>
+        <w:rPr>
+          <w:rFonts w:ascii="Times New Roman" w:hAnsi="Times New Roman" w:cs="Times New Roman"/>
+        </w:rPr>
+      </w:pPr>
+      <w:r>
+        <w:rPr>
+          <w:rFonts w:ascii="Times New Roman" w:hAnsi="Times New Roman" w:cs="Times New Roman"/>
+        </w:rPr>
+        <w:t>Module tuyển dụng</w:t>
+      </w:r>
+    </w:p>
+    <w:p>
+      <w:pPr>
+        <w:rPr>
+          <w:rFonts w:ascii="Times New Roman" w:hAnsi="Times New Roman" w:cs="Times New Roman"/>
+        </w:rPr>
+      </w:pPr>
+      <w:r>
+        <w:rPr>
+          <w:noProof/>
+        </w:rPr>
+        <w:drawing>
+          <wp:inline distT="0" distB="0" distL="0" distR="0" wp14:anchorId="14C19281" wp14:editId="591184F1">
+            <wp:extent cx="5943600" cy="2438400"/>
+            <wp:effectExtent l="0" t="0" r="0" b="0"/>
+            <wp:docPr id="84946952" name="Picture 2"/>
+            <wp:cNvGraphicFramePr>
+              <a:graphicFrameLocks xmlns:a="http://schemas.openxmlformats.org/drawingml/2006/main" noChangeAspect="1"/>
+            </wp:cNvGraphicFramePr>
+            <a:graphic xmlns:a="http://schemas.openxmlformats.org/drawingml/2006/main">
+              <a:graphicData uri="http://schemas.openxmlformats.org/drawingml/2006/picture">
+                <pic:pic xmlns:pic="http://schemas.openxmlformats.org/drawingml/2006/picture">
+                  <pic:nvPicPr>
+                    <pic:cNvPr id="0" name="Picture 2"/>
+                    <pic:cNvPicPr>
+                      <a:picLocks noChangeAspect="1" noChangeArrowheads="1"/>
+                    </pic:cNvPicPr>
+                  </pic:nvPicPr>
+                  <pic:blipFill>
+                    <a:blip r:embed="rId6" cstate="print">
+                      <a:extLst>
+                        <a:ext uri="{28A0092B-C50C-407E-A947-70E740481C1C}">
+                          <a14:useLocalDpi xmlns:a14="http://schemas.microsoft.com/office/drawing/2010/main" val="0"/>
+                        </a:ext>
+                      </a:extLst>
+                    </a:blip>
+                    <a:srcRect/>
+                    <a:stretch>
+                      <a:fillRect/>
+                    </a:stretch>
+                  </pic:blipFill>
+                  <pic:spPr bwMode="auto">
+                    <a:xfrm>
+                      <a:off x="0" y="0"/>
+                      <a:ext cx="5943600" cy="2438400"/>
+                    </a:xfrm>
+                    <a:prstGeom prst="rect">
+                      <a:avLst/>
+                    </a:prstGeom>
+                    <a:noFill/>
+                    <a:ln>
+                      <a:noFill/>
+                    </a:ln>
+                  </pic:spPr>
+                </pic:pic>
+              </a:graphicData>
+            </a:graphic>
+          </wp:inline>
+        </w:drawing>
+      </w:r>
+    </w:p>
+    <w:p>
+      <w:pPr>
+        <w:pStyle w:val="ListParagraph"/>
+        <w:numPr>
+          <w:ilvl w:val="0"/>
+          <w:numId w:val="1"/>
+        </w:numPr>
+        <w:rPr>
+          <w:rFonts w:ascii="Times New Roman" w:hAnsi="Times New Roman" w:cs="Times New Roman"/>
+        </w:rPr>
+      </w:pPr>
+      <w:r>
+        <w:rPr>
+          <w:rFonts w:ascii="Times New Roman" w:hAnsi="Times New Roman" w:cs="Times New Roman"/>
+        </w:rPr>
+        <w:lastRenderedPageBreak/>
+        <w:t>Module training</w:t>
+      </w:r>
+    </w:p>
+    <w:p>
+      <w:pPr>
+        <w:pStyle w:val="ListParagraph"/>
+        <w:rPr>
+          <w:rFonts w:ascii="Times New Roman" w:hAnsi="Times New Roman" w:cs="Times New Roman"/>
+        </w:rPr>
+      </w:pPr>
+      <w:r>
+        <w:rPr>
+          <w:noProof/>
+        </w:rPr>
+        <w:drawing>
+          <wp:inline distT="0" distB="0" distL="0" distR="0" wp14:anchorId="25C39395" wp14:editId="5860778B">
+            <wp:extent cx="5943600" cy="5591810"/>
+            <wp:effectExtent l="0" t="0" r="0" b="8890"/>
+            <wp:docPr id="629610199" name="Picture 3"/>
+            <wp:cNvGraphicFramePr>
+              <a:graphicFrameLocks xmlns:a="http://schemas.openxmlformats.org/drawingml/2006/main" noChangeAspect="1"/>
+            </wp:cNvGraphicFramePr>
+            <a:graphic xmlns:a="http://schemas.openxmlformats.org/drawingml/2006/main">
+              <a:graphicData uri="http://schemas.openxmlformats.org/drawingml/2006/picture">
+                <pic:pic xmlns:pic="http://schemas.openxmlformats.org/drawingml/2006/picture">
+                  <pic:nvPicPr>
+                    <pic:cNvPr id="0" name="Picture 3"/>
+                    <pic:cNvPicPr>
+                      <a:picLocks noChangeAspect="1" noChangeArrowheads="1"/>
+                    </pic:cNvPicPr>
+                  </pic:nvPicPr>
+                  <pic:blipFill>
+                    <a:blip r:embed="rId7">
+                      <a:extLst>
+                        <a:ext uri="{28A0092B-C50C-407E-A947-70E740481C1C}">
+                          <a14:useLocalDpi xmlns:a14="http://schemas.microsoft.com/office/drawing/2010/main" val="0"/>
+                        </a:ext>
+                      </a:extLst>
+                    </a:blip>
+                    <a:srcRect/>
+                    <a:stretch>
+                      <a:fillRect/>
+                    </a:stretch>
+                  </pic:blipFill>
+                  <pic:spPr bwMode="auto">
+                    <a:xfrm>
+                      <a:off x="0" y="0"/>
+                      <a:ext cx="5943600" cy="5591810"/>
+                    </a:xfrm>
+                    <a:prstGeom prst="rect">
+                      <a:avLst/>
+                    </a:prstGeom>
+                    <a:noFill/>
+                    <a:ln>
+                      <a:noFill/>
+                    </a:ln>
+                  </pic:spPr>
+                </pic:pic>
+              </a:graphicData>
+            </a:graphic>
+          </wp:inline>
+        </w:drawing>
+      </w:r>
+    </w:p>
+    <w:p>
+      <w:pPr>
+        <w:pStyle w:val="ListParagraph"/>
+        <w:rPr>
+          <w:rFonts w:ascii="Times New Roman" w:hAnsi="Times New Roman" w:cs="Times New Roman"/>
+        </w:rPr>
+      </w:pPr>
+    </w:p>
+    <w:p>
+      <w:pPr>
+        <w:pStyle w:val="ListParagraph"/>
+        <w:numPr>
+          <w:ilvl w:val="0"/>
+          <w:numId w:val="1"/>
+        </w:numPr>
+        <w:rPr>
+          <w:rFonts w:ascii="Times New Roman" w:hAnsi="Times New Roman" w:cs="Times New Roman"/>
+        </w:rPr>
+      </w:pPr>
+      <w:r>
+        <w:rPr>
+          <w:rFonts w:ascii="Times New Roman" w:hAnsi="Times New Roman" w:cs="Times New Roman"/>
+        </w:rPr>
+        <w:t>Module quản lý lương:</w:t>
+      </w:r>
+    </w:p>
+    <w:p>
+      <w:pPr>
+        <w:pStyle w:val="ListParagraph"/>
+        <w:rPr>
+          <w:rFonts w:ascii="Times New Roman" w:hAnsi="Times New Roman" w:cs="Times New Roman"/>
+        </w:rPr>
+      </w:pPr>
+      <w:r>
+        <w:rPr>
+          <w:noProof/>
+        </w:rPr>
+        <w:lastRenderedPageBreak/>
+        <w:drawing>
+          <wp:inline distT="0" distB="0" distL="0" distR="0" wp14:anchorId="3726BF95" wp14:editId="0A792581">
+            <wp:extent cx="5943600" cy="5881370"/>
+            <wp:effectExtent l="0" t="0" r="0" b="5080"/>
+            <wp:docPr id="491885955" name="Picture 4" descr="A computer screen shot of a computer&#10;&#10;AI-generated content may be incorrect."/>
+            <wp:cNvGraphicFramePr>
+              <a:graphicFrameLocks xmlns:a="http://schemas.openxmlformats.org/drawingml/2006/main" noChangeAspect="1"/>
+            </wp:cNvGraphicFramePr>
+            <a:graphic xmlns:a="http://schemas.openxmlformats.org/drawingml/2006/main">
+              <a:graphicData uri="http://schemas.openxmlformats.org/drawingml/2006/picture">
+                <pic:pic xmlns:pic="http://schemas.openxmlformats.org/drawingml/2006/picture">
+                  <pic:nvPicPr>
+                    <pic:cNvPr id="491885955" name="Picture 4" descr="A computer screen shot of a computer&#10;&#10;AI-generated content may be incorrect."/>
+                    <pic:cNvPicPr>
+                      <a:picLocks noChangeAspect="1" noChangeArrowheads="1"/>
+                    </pic:cNvPicPr>
+                  </pic:nvPicPr>
+                  <pic:blipFill>
+                    <a:blip r:embed="rId8">
+                      <a:extLst>
+                        <a:ext uri="{28A0092B-C50C-407E-A947-70E740481C1C}">
+                          <a14:useLocalDpi xmlns:a14="http://schemas.microsoft.com/office/drawing/2010/main" val="0"/>
+                        </a:ext>
+                      </a:extLst>
+                    </a:blip>
+                    <a:srcRect/>
+                    <a:stretch>
+                      <a:fillRect/>
+                    </a:stretch>
+                  </pic:blipFill>
+                  <pic:spPr bwMode="auto">
+                    <a:xfrm>
+                      <a:off x="0" y="0"/>
+                      <a:ext cx="5943600" cy="5881370"/>
+                    </a:xfrm>
+                    <a:prstGeom prst="rect">
+                      <a:avLst/>
+                    </a:prstGeom>
+                    <a:noFill/>
+                    <a:ln>
+                      <a:noFill/>
+                    </a:ln>
+                  </pic:spPr>
+                </pic:pic>
+              </a:graphicData>
+            </a:graphic>
+          </wp:inline>
+        </w:drawing>
+      </w:r>
+    </w:p>
+    <w:p>
+      <w:pPr>
+        <w:pStyle w:val="ListParagraph"/>
+        <w:rPr>
+          <w:rFonts w:ascii="Times New Roman" w:hAnsi="Times New Roman" w:cs="Times New Roman"/>
+        </w:rPr>
+      </w:pPr>
+    </w:p>
+    <w:p>
+      <w:pPr>
+        <w:pStyle w:val="ListParagraph"/>
+        <w:rPr>
+          <w:rFonts w:ascii="Times New Roman" w:hAnsi="Times New Roman" w:cs="Times New Roman"/>
+        </w:rPr>
+      </w:pPr>
+    </w:p>
+    <w:p>
+      <w:pPr>
+        <w:pStyle w:val="ListParagraph"/>
+        <w:rPr>
+          <w:rFonts w:ascii="Times New Roman" w:hAnsi="Times New Roman" w:cs="Times New Roman"/>
+        </w:rPr>
+      </w:pPr>
+    </w:p>
+    <w:p>
+      <w:pPr>
+        <w:pStyle w:val="ListParagraph"/>
+        <w:rPr>
+          <w:rFonts w:ascii="Times New Roman" w:hAnsi="Times New Roman" w:cs="Times New Roman"/>
+        </w:rPr>
+      </w:pPr>
+    </w:p>
+    <w:p>
+      <w:pPr>
+        <w:pStyle w:val="ListParagraph"/>
+        <w:rPr>
+          <w:rFonts w:ascii="Times New Roman" w:hAnsi="Times New Roman" w:cs="Times New Roman"/>
+        </w:rPr>
+      </w:pPr>
+    </w:p>
+    <w:p>
+      <w:pPr>
+        <w:pStyle w:val="ListParagraph"/>
+        <w:rPr>
+          <w:rFonts w:ascii="Times New Roman" w:hAnsi="Times New Roman" w:cs="Times New Roman"/>
+        </w:rPr>
+      </w:pPr>
+    </w:p>
+    <w:p>
+      <w:pPr>
+        <w:pStyle w:val="ListParagraph"/>
+        <w:rPr>
+          <w:rFonts w:ascii="Times New Roman" w:hAnsi="Times New Roman" w:cs="Times New Roman"/>
+        </w:rPr>
+      </w:pPr>
+    </w:p>
+    <w:p>
+      <w:pPr>
+        <w:pStyle w:val="ListParagraph"/>
+        <w:rPr>
+          <w:rFonts w:ascii="Times New Roman" w:hAnsi="Times New Roman" w:cs="Times New Roman"/>
+        </w:rPr>
+      </w:pPr>
+    </w:p>
+    <w:p>
+      <w:pPr>
+        <w:pStyle w:val="ListParagraph"/>
+        <w:rPr>
+          <w:rFonts w:ascii="Times New Roman" w:hAnsi="Times New Roman" w:cs="Times New Roman"/>
+        </w:rPr>
+      </w:pPr>
+    </w:p>
+    <w:p>
+      <w:pPr>
+        <w:pStyle w:val="ListParagraph"/>
+        <w:rPr>
+          <w:rFonts w:ascii="Times New Roman" w:hAnsi="Times New Roman" w:cs="Times New Roman"/>
+        </w:rPr>
+      </w:pPr>
+    </w:p>
+    <w:p>
+      <w:pPr>
+        <w:pStyle w:val="ListParagraph"/>
+        <w:rPr>
+          <w:rFonts w:ascii="Times New Roman" w:hAnsi="Times New Roman" w:cs="Times New Roman"/>
+        </w:rPr>
+      </w:pPr>
+    </w:p>
+    <w:p>
+      <w:pPr>
+        <w:pStyle w:val="ListParagraph"/>
+        <w:rPr>
+          <w:rFonts w:ascii="Times New Roman" w:hAnsi="Times New Roman" w:cs="Times New Roman"/>
+        </w:rPr>
+      </w:pPr>
+    </w:p>
+    <w:p>
+      <w:pPr>
+        <w:pStyle w:val="ListParagraph"/>
+        <w:numPr>
+          <w:ilvl w:val="0"/>
+          <w:numId w:val="1"/>
+        </w:numPr>
+        <w:rPr>
+          <w:rFonts w:ascii="Times New Roman" w:hAnsi="Times New Roman" w:cs="Times New Roman"/>
+        </w:rPr>
+      </w:pPr>
+      <w:r>
+        <w:rPr>
+          <w:rFonts w:ascii="Times New Roman" w:hAnsi="Times New Roman" w:cs="Times New Roman"/>
+        </w:rPr>
+        <w:t>Module quản lý hiệu suất:</w:t>
+      </w:r>
+    </w:p>
+    <w:p>
+      <w:pPr>
+        <w:pStyle w:val="ListParagraph"/>
+        <w:rPr>
+          <w:rFonts w:ascii="Times New Roman" w:hAnsi="Times New Roman" w:cs="Times New Roman"/>
+        </w:rPr>
+      </w:pPr>
+      <w:r>
+        <w:rPr>
+          <w:noProof/>
+        </w:rPr>
+        <w:drawing>
+          <wp:inline distT="0" distB="0" distL="0" distR="0" wp14:anchorId="30505C82" wp14:editId="65A04733">
+            <wp:extent cx="5943600" cy="4789170"/>
+            <wp:effectExtent l="0" t="0" r="0" b="0"/>
+            <wp:docPr id="1687703044" name="Picture 5" descr="A computer screen shot of a computer&#10;&#10;AI-generated content may be incorrect."/>
+            <wp:cNvGraphicFramePr>
+              <a:graphicFrameLocks xmlns:a="http://schemas.openxmlformats.org/drawingml/2006/main" noChangeAspect="1"/>
+            </wp:cNvGraphicFramePr>
+            <a:graphic xmlns:a="http://schemas.openxmlformats.org/drawingml/2006/main">
+              <a:graphicData uri="http://schemas.openxmlformats.org/drawingml/2006/picture">
+                <pic:pic xmlns:pic="http://schemas.openxmlformats.org/drawingml/2006/picture">
+                  <pic:nvPicPr>
+                    <pic:cNvPr id="1687703044" name="Picture 5" descr="A computer screen shot of a computer&#10;&#10;AI-generated content may be incorrect."/>
+                    <pic:cNvPicPr>
+                      <a:picLocks noChangeAspect="1" noChangeArrowheads="1"/>
+                    </pic:cNvPicPr>
+                  </pic:nvPicPr>
+                  <pic:blipFill>
+                    <a:blip r:embed="rId9">
+                      <a:extLst>
+                        <a:ext uri="{28A0092B-C50C-407E-A947-70E740481C1C}">
+                          <a14:useLocalDpi xmlns:a14="http://schemas.microsoft.com/office/drawing/2010/main" val="0"/>
+                        </a:ext>
+                      </a:extLst>
+                    </a:blip>
+                    <a:srcRect/>
+                    <a:stretch>
+                      <a:fillRect/>
+                    </a:stretch>
+                  </pic:blipFill>
+                  <pic:spPr bwMode="auto">
+                    <a:xfrm>
+                      <a:off x="0" y="0"/>
+                      <a:ext cx="5943600" cy="4789170"/>
+                    </a:xfrm>
+                    <a:prstGeom prst="rect">
+                      <a:avLst/>
+                    </a:prstGeom>
+                    <a:noFill/>
+                    <a:ln>
+                      <a:noFill/>
+                    </a:ln>
+                  </pic:spPr>
+                </pic:pic>
+              </a:graphicData>
+            </a:graphic>
+          </wp:inline>
+        </w:drawing>
+      </w:r>
+    </w:p>
+    <w:p>
+      <w:pPr>
+        <w:pStyle w:val="ListParagraph"/>
+        <w:rPr>
+          <w:rFonts w:ascii="Times New Roman" w:hAnsi="Times New Roman" w:cs="Times New Roman"/>
+        </w:rPr>
+      </w:pPr>
+    </w:p>
+    <w:p>
+      <w:pPr>
+        <w:pStyle w:val="ListParagraph"/>
+        <w:rPr>
+          <w:rFonts w:ascii="Times New Roman" w:hAnsi="Times New Roman" w:cs="Times New Roman"/>
+        </w:rPr>
+      </w:pPr>
+    </w:p>
+    <w:p>
+      <w:pPr>
+        <w:pStyle w:val="ListParagraph"/>
+        <w:rPr>
+          <w:rFonts w:ascii="Times New Roman" w:hAnsi="Times New Roman" w:cs="Times New Roman"/>
+        </w:rPr>
+      </w:pPr>
+    </w:p>
+    <w:p>
+      <w:pPr>
+        <w:pStyle w:val="ListParagraph"/>
+        <w:rPr>
+          <w:rFonts w:ascii="Times New Roman" w:hAnsi="Times New Roman" w:cs="Times New Roman"/>
+        </w:rPr>
+      </w:pPr>
+    </w:p>
+    <w:p>
+      <w:pPr>
+        <w:pStyle w:val="ListParagraph"/>
+        <w:rPr>
+          <w:rFonts w:ascii="Times New Roman" w:hAnsi="Times New Roman" w:cs="Times New Roman"/>
+        </w:rPr>
+      </w:pPr>
+    </w:p>
+    <w:p>
+      <w:pPr>
+        <w:pStyle w:val="ListParagraph"/>
         <w:rPr>
           <w:rFonts w:ascii="Times New Roman" w:hAnsi="Times New Roman" w:cs="Times New Roman"/>
         </w:rPr>
@@ -630,8 +1208,116 @@
         <w:rPr>
           <w:rFonts w:ascii="Times New Roman" w:hAnsi="Times New Roman" w:cs="Times New Roman"/>
         </w:rPr>
+        <w:t xml:space="preserve">Read </w:t>
+      </w:r>
+    </w:p>
+    <w:p>
+      <w:pPr>
+        <w:pStyle w:val="ListParagraph"/>
+        <w:numPr>
+          <w:ilvl w:val="1"/>
+          <w:numId w:val="1"/>
+        </w:numPr>
+        <w:rPr>
+          <w:rFonts w:ascii="Times New Roman" w:hAnsi="Times New Roman" w:cs="Times New Roman"/>
+        </w:rPr>
+      </w:pPr>
+      <w:r>
+        <w:rPr>
+          <w:rFonts w:ascii="Times New Roman" w:hAnsi="Times New Roman" w:cs="Times New Roman"/>
+        </w:rPr>
+        <w:t>Phân bổ vào phòng ban</w:t>
+      </w:r>
+    </w:p>
+    <w:p>
+      <w:pPr>
+        <w:pStyle w:val="ListParagraph"/>
+        <w:numPr>
+          <w:ilvl w:val="0"/>
+          <w:numId w:val="1"/>
+        </w:numPr>
+        <w:rPr>
+          <w:rFonts w:ascii="Times New Roman" w:hAnsi="Times New Roman" w:cs="Times New Roman"/>
+        </w:rPr>
+      </w:pPr>
+      <w:r>
+        <w:rPr>
+          <w:rFonts w:ascii="Times New Roman" w:hAnsi="Times New Roman" w:cs="Times New Roman"/>
+        </w:rPr>
+        <w:t>Module QL Department:</w:t>
+      </w:r>
+    </w:p>
+    <w:p>
+      <w:pPr>
+        <w:pStyle w:val="ListParagraph"/>
+        <w:numPr>
+          <w:ilvl w:val="1"/>
+          <w:numId w:val="1"/>
+        </w:numPr>
+        <w:rPr>
+          <w:rFonts w:ascii="Times New Roman" w:hAnsi="Times New Roman" w:cs="Times New Roman"/>
+        </w:rPr>
+      </w:pPr>
+      <w:r>
+        <w:rPr>
+          <w:rFonts w:ascii="Times New Roman" w:hAnsi="Times New Roman" w:cs="Times New Roman"/>
+        </w:rPr>
+        <w:t>CU</w:t>
+      </w:r>
+    </w:p>
+    <w:p>
+      <w:pPr>
+        <w:pStyle w:val="ListParagraph"/>
+        <w:numPr>
+          <w:ilvl w:val="1"/>
+          <w:numId w:val="1"/>
+        </w:numPr>
+        <w:rPr>
+          <w:rFonts w:ascii="Times New Roman" w:hAnsi="Times New Roman" w:cs="Times New Roman"/>
+        </w:rPr>
+      </w:pPr>
+      <w:r>
+        <w:rPr>
+          <w:rFonts w:ascii="Times New Roman" w:hAnsi="Times New Roman" w:cs="Times New Roman"/>
+        </w:rPr>
+        <w:t xml:space="preserve">Read </w:t>
+      </w:r>
+    </w:p>
+    <w:p>
+      <w:pPr>
+        <w:pStyle w:val="ListParagraph"/>
+        <w:numPr>
+          <w:ilvl w:val="0"/>
+          <w:numId w:val="1"/>
+        </w:numPr>
+        <w:rPr>
+          <w:rFonts w:ascii="Times New Roman" w:hAnsi="Times New Roman" w:cs="Times New Roman"/>
+        </w:rPr>
+      </w:pPr>
+      <w:r>
+        <w:rPr>
+          <w:rFonts w:ascii="Times New Roman" w:hAnsi="Times New Roman" w:cs="Times New Roman"/>
+        </w:rPr>
+        <w:t>Module QL Tuyển dụng:</w:t>
+      </w:r>
+    </w:p>
+    <w:p>
+      <w:pPr>
+        <w:pStyle w:val="ListParagraph"/>
+        <w:numPr>
+          <w:ilvl w:val="1"/>
+          <w:numId w:val="1"/>
+        </w:numPr>
+        <w:rPr>
+          <w:rFonts w:ascii="Times New Roman" w:hAnsi="Times New Roman" w:cs="Times New Roman"/>
+        </w:rPr>
+      </w:pPr>
+      <w:r>
+        <w:rPr>
+          <w:rFonts w:ascii="Times New Roman" w:hAnsi="Times New Roman" w:cs="Times New Roman"/>
+        </w:rPr>
         <w:lastRenderedPageBreak/>
-        <w:t xml:space="preserve">Read </w:t>
+        <w:t>Tạo đơn tuyển dụng</w:t>
       </w:r>
     </w:p>
     <w:p>
@@ -649,25 +1335,7 @@
         <w:rPr>
           <w:rFonts w:ascii="Times New Roman" w:hAnsi="Times New Roman" w:cs="Times New Roman"/>
         </w:rPr>
-        <w:t>Phân bổ vào phòng ban</w:t>
-      </w:r>
-    </w:p>
-    <w:p>
-      <w:pPr>
-        <w:pStyle w:val="ListParagraph"/>
-        <w:numPr>
-          <w:ilvl w:val="0"/>
-          <w:numId w:val="1"/>
-        </w:numPr>
-        <w:rPr>
-          <w:rFonts w:ascii="Times New Roman" w:hAnsi="Times New Roman" w:cs="Times New Roman"/>
-        </w:rPr>
-      </w:pPr>
-      <w:r>
-        <w:rPr>
-          <w:rFonts w:ascii="Times New Roman" w:hAnsi="Times New Roman" w:cs="Times New Roman"/>
-        </w:rPr>
-        <w:t>Module QL Department:</w:t>
+        <w:t>Duyệt</w:t>
       </w:r>
     </w:p>
     <w:p>
@@ -685,7 +1353,7 @@
         <w:rPr>
           <w:rFonts w:ascii="Times New Roman" w:hAnsi="Times New Roman" w:cs="Times New Roman"/>
         </w:rPr>
-        <w:t>CU</w:t>
+        <w:t>Xem danh sách Apply</w:t>
       </w:r>
     </w:p>
     <w:p>
@@ -703,25 +1371,7 @@
         <w:rPr>
           <w:rFonts w:ascii="Times New Roman" w:hAnsi="Times New Roman" w:cs="Times New Roman"/>
         </w:rPr>
-        <w:t xml:space="preserve">Read </w:t>
-      </w:r>
-    </w:p>
-    <w:p>
-      <w:pPr>
-        <w:pStyle w:val="ListParagraph"/>
-        <w:numPr>
-          <w:ilvl w:val="0"/>
-          <w:numId w:val="1"/>
-        </w:numPr>
-        <w:rPr>
-          <w:rFonts w:ascii="Times New Roman" w:hAnsi="Times New Roman" w:cs="Times New Roman"/>
-        </w:rPr>
-      </w:pPr>
-      <w:r>
-        <w:rPr>
-          <w:rFonts w:ascii="Times New Roman" w:hAnsi="Times New Roman" w:cs="Times New Roman"/>
-        </w:rPr>
-        <w:t>Module QL Tuyển dụng:</w:t>
+        <w:t>Cập nhật đơn tuyển dụng</w:t>
       </w:r>
     </w:p>
     <w:p>
@@ -739,7 +1389,25 @@
         <w:rPr>
           <w:rFonts w:ascii="Times New Roman" w:hAnsi="Times New Roman" w:cs="Times New Roman"/>
         </w:rPr>
-        <w:t>Tạo đơn tuyển dụng</w:t>
+        <w:t>Đánh giá ứng viên</w:t>
+      </w:r>
+    </w:p>
+    <w:p>
+      <w:pPr>
+        <w:pStyle w:val="ListParagraph"/>
+        <w:numPr>
+          <w:ilvl w:val="0"/>
+          <w:numId w:val="1"/>
+        </w:numPr>
+        <w:rPr>
+          <w:rFonts w:ascii="Times New Roman" w:hAnsi="Times New Roman" w:cs="Times New Roman"/>
+        </w:rPr>
+      </w:pPr>
+      <w:r>
+        <w:rPr>
+          <w:rFonts w:ascii="Times New Roman" w:hAnsi="Times New Roman" w:cs="Times New Roman"/>
+        </w:rPr>
+        <w:t>Module QL hợp đồng:</w:t>
       </w:r>
     </w:p>
     <w:p>
@@ -757,7 +1425,7 @@
         <w:rPr>
           <w:rFonts w:ascii="Times New Roman" w:hAnsi="Times New Roman" w:cs="Times New Roman"/>
         </w:rPr>
-        <w:t>Duyệt</w:t>
+        <w:t>Tạo hợp đồng</w:t>
       </w:r>
     </w:p>
     <w:p>
@@ -775,7 +1443,25 @@
         <w:rPr>
           <w:rFonts w:ascii="Times New Roman" w:hAnsi="Times New Roman" w:cs="Times New Roman"/>
         </w:rPr>
-        <w:t>Xem danh sách Apply</w:t>
+        <w:t>Gia hạn hợp đồng</w:t>
+      </w:r>
+    </w:p>
+    <w:p>
+      <w:pPr>
+        <w:pStyle w:val="ListParagraph"/>
+        <w:numPr>
+          <w:ilvl w:val="0"/>
+          <w:numId w:val="1"/>
+        </w:numPr>
+        <w:rPr>
+          <w:rFonts w:ascii="Times New Roman" w:hAnsi="Times New Roman" w:cs="Times New Roman"/>
+        </w:rPr>
+      </w:pPr>
+      <w:r>
+        <w:rPr>
+          <w:rFonts w:ascii="Times New Roman" w:hAnsi="Times New Roman" w:cs="Times New Roman"/>
+        </w:rPr>
+        <w:t>Module QL Lương:</w:t>
       </w:r>
     </w:p>
     <w:p>
@@ -793,7 +1479,7 @@
         <w:rPr>
           <w:rFonts w:ascii="Times New Roman" w:hAnsi="Times New Roman" w:cs="Times New Roman"/>
         </w:rPr>
-        <w:t>Cập nhật đơn tuyển dụng</w:t>
+        <w:t>Tạo bảng lương</w:t>
       </w:r>
     </w:p>
     <w:p>
@@ -811,25 +1497,7 @@
         <w:rPr>
           <w:rFonts w:ascii="Times New Roman" w:hAnsi="Times New Roman" w:cs="Times New Roman"/>
         </w:rPr>
-        <w:t>Đánh giá ứng viên</w:t>
-      </w:r>
-    </w:p>
-    <w:p>
-      <w:pPr>
-        <w:pStyle w:val="ListParagraph"/>
-        <w:numPr>
-          <w:ilvl w:val="0"/>
-          <w:numId w:val="1"/>
-        </w:numPr>
-        <w:rPr>
-          <w:rFonts w:ascii="Times New Roman" w:hAnsi="Times New Roman" w:cs="Times New Roman"/>
-        </w:rPr>
-      </w:pPr>
-      <w:r>
-        <w:rPr>
-          <w:rFonts w:ascii="Times New Roman" w:hAnsi="Times New Roman" w:cs="Times New Roman"/>
-        </w:rPr>
-        <w:t>Module QL hợp đồng:</w:t>
+        <w:t>Xuất bảng lương</w:t>
       </w:r>
     </w:p>
     <w:p>
@@ -847,7 +1515,7 @@
         <w:rPr>
           <w:rFonts w:ascii="Times New Roman" w:hAnsi="Times New Roman" w:cs="Times New Roman"/>
         </w:rPr>
-        <w:t>Tạo hợp đồng</w:t>
+        <w:t>Báo cáo chi phí lương</w:t>
       </w:r>
     </w:p>
     <w:p>
@@ -865,96 +1533,6 @@
         <w:rPr>
           <w:rFonts w:ascii="Times New Roman" w:hAnsi="Times New Roman" w:cs="Times New Roman"/>
         </w:rPr>
-        <w:t>Gia hạn hợp đồng</w:t>
-      </w:r>
-    </w:p>
-    <w:p>
-      <w:pPr>
-        <w:pStyle w:val="ListParagraph"/>
-        <w:numPr>
-          <w:ilvl w:val="0"/>
-          <w:numId w:val="1"/>
-        </w:numPr>
-        <w:rPr>
-          <w:rFonts w:ascii="Times New Roman" w:hAnsi="Times New Roman" w:cs="Times New Roman"/>
-        </w:rPr>
-      </w:pPr>
-      <w:r>
-        <w:rPr>
-          <w:rFonts w:ascii="Times New Roman" w:hAnsi="Times New Roman" w:cs="Times New Roman"/>
-        </w:rPr>
-        <w:t>Module QL Lương:</w:t>
-      </w:r>
-    </w:p>
-    <w:p>
-      <w:pPr>
-        <w:pStyle w:val="ListParagraph"/>
-        <w:numPr>
-          <w:ilvl w:val="1"/>
-          <w:numId w:val="1"/>
-        </w:numPr>
-        <w:rPr>
-          <w:rFonts w:ascii="Times New Roman" w:hAnsi="Times New Roman" w:cs="Times New Roman"/>
-        </w:rPr>
-      </w:pPr>
-      <w:r>
-        <w:rPr>
-          <w:rFonts w:ascii="Times New Roman" w:hAnsi="Times New Roman" w:cs="Times New Roman"/>
-        </w:rPr>
-        <w:t>Tạo bảng lương</w:t>
-      </w:r>
-    </w:p>
-    <w:p>
-      <w:pPr>
-        <w:pStyle w:val="ListParagraph"/>
-        <w:numPr>
-          <w:ilvl w:val="1"/>
-          <w:numId w:val="1"/>
-        </w:numPr>
-        <w:rPr>
-          <w:rFonts w:ascii="Times New Roman" w:hAnsi="Times New Roman" w:cs="Times New Roman"/>
-        </w:rPr>
-      </w:pPr>
-      <w:r>
-        <w:rPr>
-          <w:rFonts w:ascii="Times New Roman" w:hAnsi="Times New Roman" w:cs="Times New Roman"/>
-        </w:rPr>
-        <w:t>Xuất bảng lương</w:t>
-      </w:r>
-    </w:p>
-    <w:p>
-      <w:pPr>
-        <w:pStyle w:val="ListParagraph"/>
-        <w:numPr>
-          <w:ilvl w:val="1"/>
-          <w:numId w:val="1"/>
-        </w:numPr>
-        <w:rPr>
-          <w:rFonts w:ascii="Times New Roman" w:hAnsi="Times New Roman" w:cs="Times New Roman"/>
-        </w:rPr>
-      </w:pPr>
-      <w:r>
-        <w:rPr>
-          <w:rFonts w:ascii="Times New Roman" w:hAnsi="Times New Roman" w:cs="Times New Roman"/>
-        </w:rPr>
-        <w:t>Báo cáo chi phí lương</w:t>
-      </w:r>
-    </w:p>
-    <w:p>
-      <w:pPr>
-        <w:pStyle w:val="ListParagraph"/>
-        <w:numPr>
-          <w:ilvl w:val="1"/>
-          <w:numId w:val="1"/>
-        </w:numPr>
-        <w:rPr>
-          <w:rFonts w:ascii="Times New Roman" w:hAnsi="Times New Roman" w:cs="Times New Roman"/>
-        </w:rPr>
-      </w:pPr>
-      <w:r>
-        <w:rPr>
-          <w:rFonts w:ascii="Times New Roman" w:hAnsi="Times New Roman" w:cs="Times New Roman"/>
-        </w:rPr>
         <w:t>Quản lý bảng lương theo kỳ</w:t>
       </w:r>
     </w:p>
@@ -1184,14 +1762,199 @@
           <w:b/>
           <w:bCs/>
         </w:rPr>
+        <w:t>Nhân viên hành chính nhân sự (HR Admin):</w:t>
+      </w:r>
+      <w:r>
+        <w:rPr>
+          <w:rFonts w:ascii="Times New Roman" w:hAnsi="Times New Roman" w:cs="Times New Roman"/>
+        </w:rPr>
+        <w:t xml:space="preserve"> Xử lý các công việc hành chính liên quan đến nhân sự.</w:t>
+      </w:r>
+    </w:p>
+    <w:p>
+      <w:pPr>
+        <w:pStyle w:val="ListParagraph"/>
+        <w:numPr>
+          <w:ilvl w:val="0"/>
+          <w:numId w:val="2"/>
+        </w:numPr>
+        <w:rPr>
+          <w:rFonts w:ascii="Times New Roman" w:hAnsi="Times New Roman" w:cs="Times New Roman"/>
+          <w:b/>
+          <w:bCs/>
+          <w:u w:val="single"/>
+        </w:rPr>
+      </w:pPr>
+      <w:r>
+        <w:rPr>
+          <w:rFonts w:ascii="Times New Roman" w:hAnsi="Times New Roman" w:cs="Times New Roman"/>
+          <w:b/>
+          <w:bCs/>
+          <w:u w:val="single"/>
+        </w:rPr>
+        <w:t>Phòng Quản lý Dự án (Project Management Office - PMO)</w:t>
+      </w:r>
+    </w:p>
+    <w:p>
+      <w:pPr>
+        <w:rPr>
+          <w:rFonts w:ascii="Times New Roman" w:hAnsi="Times New Roman" w:cs="Times New Roman"/>
+        </w:rPr>
+      </w:pPr>
+      <w:r>
+        <w:rPr>
+          <w:rFonts w:ascii="Times New Roman" w:hAnsi="Times New Roman" w:cs="Times New Roman"/>
+          <w:b/>
+          <w:bCs/>
+        </w:rPr>
+        <w:t>Chức năng:</w:t>
+      </w:r>
+      <w:r>
+        <w:rPr>
+          <w:rFonts w:ascii="Times New Roman" w:hAnsi="Times New Roman" w:cs="Times New Roman"/>
+        </w:rPr>
+        <w:t xml:space="preserve"> Lập kế hoạch, thực hiện và giám sát các dự án của công ty.</w:t>
+      </w:r>
+    </w:p>
+    <w:p>
+      <w:pPr>
+        <w:rPr>
+          <w:rFonts w:ascii="Times New Roman" w:hAnsi="Times New Roman" w:cs="Times New Roman"/>
+        </w:rPr>
+      </w:pPr>
+      <w:r>
+        <w:rPr>
+          <w:rFonts w:ascii="Times New Roman" w:hAnsi="Times New Roman" w:cs="Times New Roman"/>
+          <w:b/>
+          <w:bCs/>
+        </w:rPr>
+        <w:t>Các chức vụ:</w:t>
+      </w:r>
+    </w:p>
+    <w:p>
+      <w:pPr>
+        <w:numPr>
+          <w:ilvl w:val="0"/>
+          <w:numId w:val="4"/>
+        </w:numPr>
+        <w:rPr>
+          <w:rFonts w:ascii="Times New Roman" w:hAnsi="Times New Roman" w:cs="Times New Roman"/>
+        </w:rPr>
+      </w:pPr>
+      <w:r>
+        <w:rPr>
+          <w:rFonts w:ascii="Times New Roman" w:hAnsi="Times New Roman" w:cs="Times New Roman"/>
+          <w:b/>
+          <w:bCs/>
+        </w:rPr>
         <w:lastRenderedPageBreak/>
-        <w:t>Nhân viên hành chính nhân sự (HR Admin):</w:t>
-      </w:r>
-      <w:r>
-        <w:rPr>
-          <w:rFonts w:ascii="Times New Roman" w:hAnsi="Times New Roman" w:cs="Times New Roman"/>
-        </w:rPr>
-        <w:t xml:space="preserve"> Xử lý các công việc hành chính liên quan đến nhân sự.</w:t>
+        <w:t>Giám đốc dự án (Project Director):</w:t>
+      </w:r>
+      <w:r>
+        <w:rPr>
+          <w:rFonts w:ascii="Times New Roman" w:hAnsi="Times New Roman" w:cs="Times New Roman"/>
+        </w:rPr>
+        <w:t xml:space="preserve"> Chịu trách nhiệm tổng thể về các dự án lớn.</w:t>
+      </w:r>
+    </w:p>
+    <w:p>
+      <w:pPr>
+        <w:numPr>
+          <w:ilvl w:val="0"/>
+          <w:numId w:val="4"/>
+        </w:numPr>
+        <w:rPr>
+          <w:rFonts w:ascii="Times New Roman" w:hAnsi="Times New Roman" w:cs="Times New Roman"/>
+        </w:rPr>
+      </w:pPr>
+      <w:r>
+        <w:rPr>
+          <w:rFonts w:ascii="Times New Roman" w:hAnsi="Times New Roman" w:cs="Times New Roman"/>
+          <w:b/>
+          <w:bCs/>
+        </w:rPr>
+        <w:t>Trưởng phòng dự án (Project Manager):</w:t>
+      </w:r>
+      <w:r>
+        <w:rPr>
+          <w:rFonts w:ascii="Times New Roman" w:hAnsi="Times New Roman" w:cs="Times New Roman"/>
+        </w:rPr>
+        <w:t xml:space="preserve"> Quản lý và điều phối các dự án cụ thể.</w:t>
+      </w:r>
+    </w:p>
+    <w:p>
+      <w:pPr>
+        <w:numPr>
+          <w:ilvl w:val="0"/>
+          <w:numId w:val="4"/>
+        </w:numPr>
+        <w:rPr>
+          <w:rFonts w:ascii="Times New Roman" w:hAnsi="Times New Roman" w:cs="Times New Roman"/>
+        </w:rPr>
+      </w:pPr>
+      <w:r>
+        <w:rPr>
+          <w:rFonts w:ascii="Times New Roman" w:hAnsi="Times New Roman" w:cs="Times New Roman"/>
+          <w:b/>
+          <w:bCs/>
+        </w:rPr>
+        <w:t>Phó phòng dự án (Deputy Project Manager):</w:t>
+      </w:r>
+      <w:r>
+        <w:rPr>
+          <w:rFonts w:ascii="Times New Roman" w:hAnsi="Times New Roman" w:cs="Times New Roman"/>
+        </w:rPr>
+        <w:t xml:space="preserve"> Hỗ trợ Trưởng phòng trong việc quản lý dự án.</w:t>
+      </w:r>
+    </w:p>
+    <w:p>
+      <w:pPr>
+        <w:numPr>
+          <w:ilvl w:val="0"/>
+          <w:numId w:val="4"/>
+        </w:numPr>
+        <w:rPr>
+          <w:rFonts w:ascii="Times New Roman" w:hAnsi="Times New Roman" w:cs="Times New Roman"/>
+        </w:rPr>
+      </w:pPr>
+      <w:r>
+        <w:rPr>
+          <w:rFonts w:ascii="Times New Roman" w:hAnsi="Times New Roman" w:cs="Times New Roman"/>
+          <w:b/>
+          <w:bCs/>
+        </w:rPr>
+        <w:t>Điều phối viên dự án (Project Coordinator):</w:t>
+      </w:r>
+      <w:r>
+        <w:rPr>
+          <w:rFonts w:ascii="Times New Roman" w:hAnsi="Times New Roman" w:cs="Times New Roman"/>
+        </w:rPr>
+        <w:t xml:space="preserve"> Theo dõi tiến độ và hỗ trợ các hoạt động dự án.</w:t>
+      </w:r>
+    </w:p>
+    <w:p>
+      <w:pPr>
+        <w:numPr>
+          <w:ilvl w:val="0"/>
+          <w:numId w:val="4"/>
+        </w:numPr>
+        <w:rPr>
+          <w:rFonts w:ascii="Times New Roman" w:hAnsi="Times New Roman" w:cs="Times New Roman"/>
+        </w:rPr>
+      </w:pPr>
+      <w:r>
+        <w:rPr>
+          <w:rFonts w:ascii="Times New Roman" w:hAnsi="Times New Roman" w:cs="Times New Roman"/>
+          <w:b/>
+          <w:bCs/>
+        </w:rPr>
+        <w:t>Chuyên viên dự án (Project Specialist):</w:t>
+      </w:r>
+      <w:r>
+        <w:rPr>
+          <w:rFonts w:ascii="Times New Roman" w:hAnsi="Times New Roman" w:cs="Times New Roman"/>
+        </w:rPr>
+        <w:t xml:space="preserve"> Thực hiện các nhiệm vụ chuyên môn trong dự án.</w:t>
       </w:r>
     </w:p>
     <w:p>
@@ -1215,7 +1978,7 @@
           <w:bCs/>
           <w:u w:val="single"/>
         </w:rPr>
-        <w:t>Phòng Quản lý Dự án (Project Management Office - PMO)</w:t>
+        <w:t>Phòng Kinh doanh (Sales Department)</w:t>
       </w:r>
     </w:p>
     <w:p>
@@ -1236,7 +1999,7 @@
         <w:rPr>
           <w:rFonts w:ascii="Times New Roman" w:hAnsi="Times New Roman" w:cs="Times New Roman"/>
         </w:rPr>
-        <w:t xml:space="preserve"> Lập kế hoạch, thực hiện và giám sát các dự án của công ty.</w:t>
+        <w:t xml:space="preserve"> Phát triển thị trường, bán hàng và duy trì mối quan hệ với khách hàng.</w:t>
       </w:r>
     </w:p>
     <w:p>
@@ -1258,125 +2021,75 @@
       <w:pPr>
         <w:numPr>
           <w:ilvl w:val="0"/>
-          <w:numId w:val="4"/>
-        </w:numPr>
-        <w:rPr>
-          <w:rFonts w:ascii="Times New Roman" w:hAnsi="Times New Roman" w:cs="Times New Roman"/>
-        </w:rPr>
-      </w:pPr>
-      <w:r>
-        <w:rPr>
-          <w:rFonts w:ascii="Times New Roman" w:hAnsi="Times New Roman" w:cs="Times New Roman"/>
-          <w:b/>
-          <w:bCs/>
-        </w:rPr>
-        <w:t>Giám đốc dự án (Project Director):</w:t>
-      </w:r>
-      <w:r>
-        <w:rPr>
-          <w:rFonts w:ascii="Times New Roman" w:hAnsi="Times New Roman" w:cs="Times New Roman"/>
-        </w:rPr>
-        <w:t xml:space="preserve"> Chịu trách nhiệm tổng thể về các dự án lớn.</w:t>
-      </w:r>
-    </w:p>
-    <w:p>
-      <w:pPr>
-        <w:numPr>
-          <w:ilvl w:val="0"/>
-          <w:numId w:val="4"/>
-        </w:numPr>
-        <w:rPr>
-          <w:rFonts w:ascii="Times New Roman" w:hAnsi="Times New Roman" w:cs="Times New Roman"/>
-        </w:rPr>
-      </w:pPr>
-      <w:r>
-        <w:rPr>
-          <w:rFonts w:ascii="Times New Roman" w:hAnsi="Times New Roman" w:cs="Times New Roman"/>
-          <w:b/>
-          <w:bCs/>
-        </w:rPr>
-        <w:t>Trưởng phòng dự án (Project Manager):</w:t>
-      </w:r>
-      <w:r>
-        <w:rPr>
-          <w:rFonts w:ascii="Times New Roman" w:hAnsi="Times New Roman" w:cs="Times New Roman"/>
-        </w:rPr>
-        <w:t xml:space="preserve"> Quản lý và điều phối các dự án cụ thể.</w:t>
-      </w:r>
-    </w:p>
-    <w:p>
-      <w:pPr>
-        <w:numPr>
-          <w:ilvl w:val="0"/>
-          <w:numId w:val="4"/>
-        </w:numPr>
-        <w:rPr>
-          <w:rFonts w:ascii="Times New Roman" w:hAnsi="Times New Roman" w:cs="Times New Roman"/>
-        </w:rPr>
-      </w:pPr>
-      <w:r>
-        <w:rPr>
-          <w:rFonts w:ascii="Times New Roman" w:hAnsi="Times New Roman" w:cs="Times New Roman"/>
-          <w:b/>
-          <w:bCs/>
-        </w:rPr>
-        <w:t>Phó phòng dự án (Deputy Project Manager):</w:t>
-      </w:r>
-      <w:r>
-        <w:rPr>
-          <w:rFonts w:ascii="Times New Roman" w:hAnsi="Times New Roman" w:cs="Times New Roman"/>
-        </w:rPr>
-        <w:t xml:space="preserve"> Hỗ trợ Trưởng phòng trong việc quản lý dự án.</w:t>
-      </w:r>
-    </w:p>
-    <w:p>
-      <w:pPr>
-        <w:numPr>
-          <w:ilvl w:val="0"/>
-          <w:numId w:val="4"/>
-        </w:numPr>
-        <w:rPr>
-          <w:rFonts w:ascii="Times New Roman" w:hAnsi="Times New Roman" w:cs="Times New Roman"/>
-        </w:rPr>
-      </w:pPr>
-      <w:r>
-        <w:rPr>
-          <w:rFonts w:ascii="Times New Roman" w:hAnsi="Times New Roman" w:cs="Times New Roman"/>
-          <w:b/>
-          <w:bCs/>
-        </w:rPr>
-        <w:t>Điều phối viên dự án (Project Coordinator):</w:t>
-      </w:r>
-      <w:r>
-        <w:rPr>
-          <w:rFonts w:ascii="Times New Roman" w:hAnsi="Times New Roman" w:cs="Times New Roman"/>
-        </w:rPr>
-        <w:t xml:space="preserve"> Theo dõi tiến độ và hỗ trợ các hoạt động dự án.</w:t>
-      </w:r>
-    </w:p>
-    <w:p>
-      <w:pPr>
-        <w:numPr>
-          <w:ilvl w:val="0"/>
-          <w:numId w:val="4"/>
-        </w:numPr>
-        <w:rPr>
-          <w:rFonts w:ascii="Times New Roman" w:hAnsi="Times New Roman" w:cs="Times New Roman"/>
-        </w:rPr>
-      </w:pPr>
-      <w:r>
-        <w:rPr>
-          <w:rFonts w:ascii="Times New Roman" w:hAnsi="Times New Roman" w:cs="Times New Roman"/>
-          <w:b/>
-          <w:bCs/>
-        </w:rPr>
-        <w:t>Chuyên viên dự án (Project Specialist):</w:t>
-      </w:r>
-      <w:r>
-        <w:rPr>
-          <w:rFonts w:ascii="Times New Roman" w:hAnsi="Times New Roman" w:cs="Times New Roman"/>
-        </w:rPr>
-        <w:t xml:space="preserve"> Thực hiện các nhiệm vụ chuyên môn trong dự án.</w:t>
+          <w:numId w:val="5"/>
+        </w:numPr>
+        <w:rPr>
+          <w:rFonts w:ascii="Times New Roman" w:hAnsi="Times New Roman" w:cs="Times New Roman"/>
+        </w:rPr>
+      </w:pPr>
+      <w:r>
+        <w:rPr>
+          <w:rFonts w:ascii="Times New Roman" w:hAnsi="Times New Roman" w:cs="Times New Roman"/>
+          <w:b/>
+          <w:bCs/>
+        </w:rPr>
+        <w:t>Giám đốc kinh doanh (Sales Director):</w:t>
+      </w:r>
+      <w:r>
+        <w:rPr>
+          <w:rFonts w:ascii="Times New Roman" w:hAnsi="Times New Roman" w:cs="Times New Roman"/>
+        </w:rPr>
+        <w:t xml:space="preserve"> Xây dựng chiến lược và mục tiêu bán hàng.</w:t>
+      </w:r>
+    </w:p>
+    <w:p>
+      <w:pPr>
+        <w:numPr>
+          <w:ilvl w:val="0"/>
+          <w:numId w:val="5"/>
+        </w:numPr>
+        <w:rPr>
+          <w:rFonts w:ascii="Times New Roman" w:hAnsi="Times New Roman" w:cs="Times New Roman"/>
+        </w:rPr>
+      </w:pPr>
+      <w:r>
+        <w:rPr>
+          <w:rFonts w:ascii="Times New Roman" w:hAnsi="Times New Roman" w:cs="Times New Roman"/>
+          <w:b/>
+          <w:bCs/>
+        </w:rPr>
+        <w:t>Trưởng phòng kinh doanh (Sales Manager):</w:t>
+      </w:r>
+      <w:r>
+        <w:rPr>
+          <w:rFonts w:ascii="Times New Roman" w:hAnsi="Times New Roman" w:cs="Times New Roman"/>
+        </w:rPr>
+        <w:t xml:space="preserve"> Quản lý đội ngũ bán hàng và thực hiện kế hoạch kinh doanh.</w:t>
+      </w:r>
+    </w:p>
+    <w:p>
+      <w:pPr>
+        <w:numPr>
+          <w:ilvl w:val="0"/>
+          <w:numId w:val="5"/>
+        </w:numPr>
+        <w:rPr>
+          <w:rFonts w:ascii="Times New Roman" w:hAnsi="Times New Roman" w:cs="Times New Roman"/>
+        </w:rPr>
+      </w:pPr>
+      <w:r>
+        <w:rPr>
+          <w:rFonts w:ascii="Times New Roman" w:hAnsi="Times New Roman" w:cs="Times New Roman"/>
+          <w:b/>
+          <w:bCs/>
+        </w:rPr>
+        <w:t>Nhân viên kinh doanh (Sales Executive):</w:t>
+      </w:r>
+      <w:r>
+        <w:rPr>
+          <w:rFonts w:ascii="Times New Roman" w:hAnsi="Times New Roman" w:cs="Times New Roman"/>
+        </w:rPr>
+        <w:t xml:space="preserve"> Tiếp cận khách hàng và thực hiện giao dịch bán hàng.</w:t>
       </w:r>
     </w:p>
     <w:p>
@@ -1400,7 +2113,7 @@
           <w:bCs/>
           <w:u w:val="single"/>
         </w:rPr>
-        <w:t>Phòng Kinh doanh (Sales Department)</w:t>
+        <w:t>Phòng Marketing</w:t>
       </w:r>
     </w:p>
     <w:p>
@@ -1421,7 +2134,7 @@
         <w:rPr>
           <w:rFonts w:ascii="Times New Roman" w:hAnsi="Times New Roman" w:cs="Times New Roman"/>
         </w:rPr>
-        <w:t xml:space="preserve"> Phát triển thị trường, bán hàng và duy trì mối quan hệ với khách hàng.</w:t>
+        <w:t xml:space="preserve"> Quảng bá thương hiệu, sản phẩm và dịch vụ của công ty.</w:t>
       </w:r>
     </w:p>
     <w:p>
@@ -1443,75 +2156,100 @@
       <w:pPr>
         <w:numPr>
           <w:ilvl w:val="0"/>
-          <w:numId w:val="5"/>
-        </w:numPr>
-        <w:rPr>
-          <w:rFonts w:ascii="Times New Roman" w:hAnsi="Times New Roman" w:cs="Times New Roman"/>
-        </w:rPr>
-      </w:pPr>
-      <w:r>
-        <w:rPr>
-          <w:rFonts w:ascii="Times New Roman" w:hAnsi="Times New Roman" w:cs="Times New Roman"/>
-          <w:b/>
-          <w:bCs/>
-        </w:rPr>
-        <w:t>Giám đốc kinh doanh (Sales Director):</w:t>
-      </w:r>
-      <w:r>
-        <w:rPr>
-          <w:rFonts w:ascii="Times New Roman" w:hAnsi="Times New Roman" w:cs="Times New Roman"/>
-        </w:rPr>
-        <w:t xml:space="preserve"> Xây dựng chiến lược và mục tiêu bán hàng.</w:t>
-      </w:r>
-    </w:p>
-    <w:p>
-      <w:pPr>
-        <w:numPr>
-          <w:ilvl w:val="0"/>
-          <w:numId w:val="5"/>
-        </w:numPr>
-        <w:rPr>
-          <w:rFonts w:ascii="Times New Roman" w:hAnsi="Times New Roman" w:cs="Times New Roman"/>
-        </w:rPr>
-      </w:pPr>
-      <w:r>
-        <w:rPr>
-          <w:rFonts w:ascii="Times New Roman" w:hAnsi="Times New Roman" w:cs="Times New Roman"/>
-          <w:b/>
-          <w:bCs/>
-        </w:rPr>
-        <w:t>Trưởng phòng kinh doanh (Sales Manager):</w:t>
-      </w:r>
-      <w:r>
-        <w:rPr>
-          <w:rFonts w:ascii="Times New Roman" w:hAnsi="Times New Roman" w:cs="Times New Roman"/>
-        </w:rPr>
-        <w:t xml:space="preserve"> Quản lý đội ngũ bán hàng và thực hiện kế hoạch kinh doanh.</w:t>
-      </w:r>
-    </w:p>
-    <w:p>
-      <w:pPr>
-        <w:numPr>
-          <w:ilvl w:val="0"/>
-          <w:numId w:val="5"/>
-        </w:numPr>
-        <w:rPr>
-          <w:rFonts w:ascii="Times New Roman" w:hAnsi="Times New Roman" w:cs="Times New Roman"/>
-        </w:rPr>
-      </w:pPr>
-      <w:r>
-        <w:rPr>
-          <w:rFonts w:ascii="Times New Roman" w:hAnsi="Times New Roman" w:cs="Times New Roman"/>
-          <w:b/>
-          <w:bCs/>
-        </w:rPr>
-        <w:t>Nhân viên kinh doanh (Sales Executive):</w:t>
-      </w:r>
-      <w:r>
-        <w:rPr>
-          <w:rFonts w:ascii="Times New Roman" w:hAnsi="Times New Roman" w:cs="Times New Roman"/>
-        </w:rPr>
-        <w:t xml:space="preserve"> Tiếp cận khách hàng và thực hiện giao dịch bán hàng.</w:t>
+          <w:numId w:val="6"/>
+        </w:numPr>
+        <w:rPr>
+          <w:rFonts w:ascii="Times New Roman" w:hAnsi="Times New Roman" w:cs="Times New Roman"/>
+        </w:rPr>
+      </w:pPr>
+      <w:r>
+        <w:rPr>
+          <w:rFonts w:ascii="Times New Roman" w:hAnsi="Times New Roman" w:cs="Times New Roman"/>
+          <w:b/>
+          <w:bCs/>
+        </w:rPr>
+        <w:t>Giám đốc marketing (Chief Marketing Officer - CMO):</w:t>
+      </w:r>
+      <w:r>
+        <w:rPr>
+          <w:rFonts w:ascii="Times New Roman" w:hAnsi="Times New Roman" w:cs="Times New Roman"/>
+        </w:rPr>
+        <w:t xml:space="preserve"> Chịu trách nhiệm chiến lược marketing tổng thể.</w:t>
+      </w:r>
+    </w:p>
+    <w:p>
+      <w:pPr>
+        <w:numPr>
+          <w:ilvl w:val="0"/>
+          <w:numId w:val="6"/>
+        </w:numPr>
+        <w:rPr>
+          <w:rFonts w:ascii="Times New Roman" w:hAnsi="Times New Roman" w:cs="Times New Roman"/>
+        </w:rPr>
+      </w:pPr>
+      <w:r>
+        <w:rPr>
+          <w:rFonts w:ascii="Times New Roman" w:hAnsi="Times New Roman" w:cs="Times New Roman"/>
+          <w:b/>
+          <w:bCs/>
+        </w:rPr>
+        <w:t>Trưởng phòng marketing (Marketing Manager):</w:t>
+      </w:r>
+      <w:r>
+        <w:rPr>
+          <w:rFonts w:ascii="Times New Roman" w:hAnsi="Times New Roman" w:cs="Times New Roman"/>
+        </w:rPr>
+        <w:t xml:space="preserve"> Quản lý các chiến dịch marketing.</w:t>
+      </w:r>
+    </w:p>
+    <w:p>
+      <w:pPr>
+        <w:numPr>
+          <w:ilvl w:val="0"/>
+          <w:numId w:val="6"/>
+        </w:numPr>
+        <w:rPr>
+          <w:rFonts w:ascii="Times New Roman" w:hAnsi="Times New Roman" w:cs="Times New Roman"/>
+        </w:rPr>
+      </w:pPr>
+      <w:r>
+        <w:rPr>
+          <w:rFonts w:ascii="Times New Roman" w:hAnsi="Times New Roman" w:cs="Times New Roman"/>
+          <w:b/>
+          <w:bCs/>
+        </w:rPr>
+        <w:t>Chuyên viên marketing (Marketing Specialist):</w:t>
+      </w:r>
+      <w:r>
+        <w:rPr>
+          <w:rFonts w:ascii="Times New Roman" w:hAnsi="Times New Roman" w:cs="Times New Roman"/>
+        </w:rPr>
+        <w:t xml:space="preserve"> Thực hiện các hoạt động marketing cụ thể.</w:t>
+      </w:r>
+    </w:p>
+    <w:p>
+      <w:pPr>
+        <w:numPr>
+          <w:ilvl w:val="0"/>
+          <w:numId w:val="6"/>
+        </w:numPr>
+        <w:rPr>
+          <w:rFonts w:ascii="Times New Roman" w:hAnsi="Times New Roman" w:cs="Times New Roman"/>
+        </w:rPr>
+      </w:pPr>
+      <w:r>
+        <w:rPr>
+          <w:rFonts w:ascii="Times New Roman" w:hAnsi="Times New Roman" w:cs="Times New Roman"/>
+          <w:b/>
+          <w:bCs/>
+        </w:rPr>
+        <w:t>Nhân viên nội dung (Content Creator):</w:t>
+      </w:r>
+      <w:r>
+        <w:rPr>
+          <w:rFonts w:ascii="Times New Roman" w:hAnsi="Times New Roman" w:cs="Times New Roman"/>
+        </w:rPr>
+        <w:t xml:space="preserve"> Tạo nội dung cho các kênh truyền thông.</w:t>
       </w:r>
     </w:p>
     <w:p>
@@ -1535,7 +2273,119 @@
           <w:bCs/>
           <w:u w:val="single"/>
         </w:rPr>
-        <w:t>Phòng Marketing</w:t>
+        <w:t>Phòng Tài chính - Kế toán (Finance &amp; Accounting)</w:t>
+      </w:r>
+    </w:p>
+    <w:p>
+      <w:pPr>
+        <w:rPr>
+          <w:rFonts w:ascii="Times New Roman" w:hAnsi="Times New Roman" w:cs="Times New Roman"/>
+        </w:rPr>
+      </w:pPr>
+      <w:r>
+        <w:rPr>
+          <w:rFonts w:ascii="Times New Roman" w:hAnsi="Times New Roman" w:cs="Times New Roman"/>
+        </w:rPr>
+        <w:t>Chức năng: Quản lý tài chính, kế toán và báo cáo tài chính của công ty.</w:t>
+      </w:r>
+    </w:p>
+    <w:p>
+      <w:pPr>
+        <w:rPr>
+          <w:rFonts w:ascii="Times New Roman" w:hAnsi="Times New Roman" w:cs="Times New Roman"/>
+        </w:rPr>
+      </w:pPr>
+      <w:r>
+        <w:rPr>
+          <w:rFonts w:ascii="Times New Roman" w:hAnsi="Times New Roman" w:cs="Times New Roman"/>
+        </w:rPr>
+        <w:t>Các chức vụ:</w:t>
+      </w:r>
+    </w:p>
+    <w:p>
+      <w:pPr>
+        <w:numPr>
+          <w:ilvl w:val="0"/>
+          <w:numId w:val="7"/>
+        </w:numPr>
+        <w:rPr>
+          <w:rFonts w:ascii="Times New Roman" w:hAnsi="Times New Roman" w:cs="Times New Roman"/>
+        </w:rPr>
+      </w:pPr>
+      <w:r>
+        <w:rPr>
+          <w:rFonts w:ascii="Times New Roman" w:hAnsi="Times New Roman" w:cs="Times New Roman"/>
+        </w:rPr>
+        <w:t>Giám đốc tài chính (Chief Financial Officer - CFO): Chịu trách nhiệm chiến lược tài chính.</w:t>
+      </w:r>
+    </w:p>
+    <w:p>
+      <w:pPr>
+        <w:numPr>
+          <w:ilvl w:val="0"/>
+          <w:numId w:val="7"/>
+        </w:numPr>
+        <w:rPr>
+          <w:rFonts w:ascii="Times New Roman" w:hAnsi="Times New Roman" w:cs="Times New Roman"/>
+        </w:rPr>
+      </w:pPr>
+      <w:r>
+        <w:rPr>
+          <w:rFonts w:ascii="Times New Roman" w:hAnsi="Times New Roman" w:cs="Times New Roman"/>
+        </w:rPr>
+        <w:lastRenderedPageBreak/>
+        <w:t>Kế toán trưởng (Chief Accountant): Quản lý hoạt động kế toán.</w:t>
+      </w:r>
+    </w:p>
+    <w:p>
+      <w:pPr>
+        <w:numPr>
+          <w:ilvl w:val="0"/>
+          <w:numId w:val="7"/>
+        </w:numPr>
+        <w:rPr>
+          <w:rFonts w:ascii="Times New Roman" w:hAnsi="Times New Roman" w:cs="Times New Roman"/>
+        </w:rPr>
+      </w:pPr>
+      <w:r>
+        <w:rPr>
+          <w:rFonts w:ascii="Times New Roman" w:hAnsi="Times New Roman" w:cs="Times New Roman"/>
+        </w:rPr>
+        <w:t>Kế toán viên (Accountant): Thực hiện các nghiệp vụ kế toán hàng ngày.</w:t>
+      </w:r>
+    </w:p>
+    <w:p>
+      <w:pPr>
+        <w:rPr>
+          <w:rFonts w:ascii="Times New Roman" w:hAnsi="Times New Roman" w:cs="Times New Roman"/>
+          <w:b/>
+          <w:bCs/>
+          <w:u w:val="single"/>
+        </w:rPr>
+      </w:pPr>
+    </w:p>
+    <w:p>
+      <w:pPr>
+        <w:pStyle w:val="ListParagraph"/>
+        <w:numPr>
+          <w:ilvl w:val="0"/>
+          <w:numId w:val="2"/>
+        </w:numPr>
+        <w:rPr>
+          <w:rFonts w:ascii="Times New Roman" w:hAnsi="Times New Roman" w:cs="Times New Roman"/>
+          <w:b/>
+          <w:bCs/>
+          <w:u w:val="single"/>
+        </w:rPr>
+      </w:pPr>
+      <w:r>
+        <w:rPr>
+          <w:rFonts w:ascii="Times New Roman" w:hAnsi="Times New Roman" w:cs="Times New Roman"/>
+          <w:b/>
+          <w:bCs/>
+          <w:u w:val="single"/>
+        </w:rPr>
+        <w:t>Phòng Nghiên cứu &amp; Phát triển (Research &amp; Development - R&amp;D)</w:t>
       </w:r>
     </w:p>
     <w:p>
@@ -1556,7 +2406,7 @@
         <w:rPr>
           <w:rFonts w:ascii="Times New Roman" w:hAnsi="Times New Roman" w:cs="Times New Roman"/>
         </w:rPr>
-        <w:t xml:space="preserve"> Quảng bá thương hiệu, sản phẩm và dịch vụ của công ty.</w:t>
+        <w:t xml:space="preserve"> Nghiên cứu và phát triển sản phẩm, dịch vụ mới.</w:t>
       </w:r>
     </w:p>
     <w:p>
@@ -1578,100 +2428,100 @@
       <w:pPr>
         <w:numPr>
           <w:ilvl w:val="0"/>
-          <w:numId w:val="6"/>
-        </w:numPr>
-        <w:rPr>
-          <w:rFonts w:ascii="Times New Roman" w:hAnsi="Times New Roman" w:cs="Times New Roman"/>
-        </w:rPr>
-      </w:pPr>
-      <w:r>
-        <w:rPr>
-          <w:rFonts w:ascii="Times New Roman" w:hAnsi="Times New Roman" w:cs="Times New Roman"/>
-          <w:b/>
-          <w:bCs/>
-        </w:rPr>
-        <w:t>Giám đốc marketing (Chief Marketing Officer - CMO):</w:t>
-      </w:r>
-      <w:r>
-        <w:rPr>
-          <w:rFonts w:ascii="Times New Roman" w:hAnsi="Times New Roman" w:cs="Times New Roman"/>
-        </w:rPr>
-        <w:t xml:space="preserve"> Chịu trách nhiệm chiến lược marketing tổng thể.</w:t>
-      </w:r>
-    </w:p>
-    <w:p>
-      <w:pPr>
-        <w:numPr>
-          <w:ilvl w:val="0"/>
-          <w:numId w:val="6"/>
-        </w:numPr>
-        <w:rPr>
-          <w:rFonts w:ascii="Times New Roman" w:hAnsi="Times New Roman" w:cs="Times New Roman"/>
-        </w:rPr>
-      </w:pPr>
-      <w:r>
-        <w:rPr>
-          <w:rFonts w:ascii="Times New Roman" w:hAnsi="Times New Roman" w:cs="Times New Roman"/>
-          <w:b/>
-          <w:bCs/>
-        </w:rPr>
-        <w:t>Trưởng phòng marketing (Marketing Manager):</w:t>
-      </w:r>
-      <w:r>
-        <w:rPr>
-          <w:rFonts w:ascii="Times New Roman" w:hAnsi="Times New Roman" w:cs="Times New Roman"/>
-        </w:rPr>
-        <w:t xml:space="preserve"> Quản lý các chiến dịch marketing.</w:t>
-      </w:r>
-    </w:p>
-    <w:p>
-      <w:pPr>
-        <w:numPr>
-          <w:ilvl w:val="0"/>
-          <w:numId w:val="6"/>
-        </w:numPr>
-        <w:rPr>
-          <w:rFonts w:ascii="Times New Roman" w:hAnsi="Times New Roman" w:cs="Times New Roman"/>
-        </w:rPr>
-      </w:pPr>
-      <w:r>
-        <w:rPr>
-          <w:rFonts w:ascii="Times New Roman" w:hAnsi="Times New Roman" w:cs="Times New Roman"/>
-          <w:b/>
-          <w:bCs/>
-        </w:rPr>
-        <w:t>Chuyên viên marketing (Marketing Specialist):</w:t>
-      </w:r>
-      <w:r>
-        <w:rPr>
-          <w:rFonts w:ascii="Times New Roman" w:hAnsi="Times New Roman" w:cs="Times New Roman"/>
-        </w:rPr>
-        <w:t xml:space="preserve"> Thực hiện các hoạt động marketing cụ thể.</w:t>
-      </w:r>
-    </w:p>
-    <w:p>
-      <w:pPr>
-        <w:numPr>
-          <w:ilvl w:val="0"/>
-          <w:numId w:val="6"/>
-        </w:numPr>
-        <w:rPr>
-          <w:rFonts w:ascii="Times New Roman" w:hAnsi="Times New Roman" w:cs="Times New Roman"/>
-        </w:rPr>
-      </w:pPr>
-      <w:r>
-        <w:rPr>
-          <w:rFonts w:ascii="Times New Roman" w:hAnsi="Times New Roman" w:cs="Times New Roman"/>
-          <w:b/>
-          <w:bCs/>
-        </w:rPr>
-        <w:t>Nhân viên nội dung (Content Creator):</w:t>
-      </w:r>
-      <w:r>
-        <w:rPr>
-          <w:rFonts w:ascii="Times New Roman" w:hAnsi="Times New Roman" w:cs="Times New Roman"/>
-        </w:rPr>
-        <w:t xml:space="preserve"> Tạo nội dung cho các kênh truyền thông.</w:t>
+          <w:numId w:val="8"/>
+        </w:numPr>
+        <w:rPr>
+          <w:rFonts w:ascii="Times New Roman" w:hAnsi="Times New Roman" w:cs="Times New Roman"/>
+        </w:rPr>
+      </w:pPr>
+      <w:r>
+        <w:rPr>
+          <w:rFonts w:ascii="Times New Roman" w:hAnsi="Times New Roman" w:cs="Times New Roman"/>
+          <w:b/>
+          <w:bCs/>
+        </w:rPr>
+        <w:t>Giám đốc R&amp;D (R&amp;D Director):</w:t>
+      </w:r>
+      <w:r>
+        <w:rPr>
+          <w:rFonts w:ascii="Times New Roman" w:hAnsi="Times New Roman" w:cs="Times New Roman"/>
+        </w:rPr>
+        <w:t xml:space="preserve"> Lãnh đạo các hoạt động nghiên cứu và phát triển.</w:t>
+      </w:r>
+    </w:p>
+    <w:p>
+      <w:pPr>
+        <w:numPr>
+          <w:ilvl w:val="0"/>
+          <w:numId w:val="8"/>
+        </w:numPr>
+        <w:rPr>
+          <w:rFonts w:ascii="Times New Roman" w:hAnsi="Times New Roman" w:cs="Times New Roman"/>
+        </w:rPr>
+      </w:pPr>
+      <w:r>
+        <w:rPr>
+          <w:rFonts w:ascii="Times New Roman" w:hAnsi="Times New Roman" w:cs="Times New Roman"/>
+          <w:b/>
+          <w:bCs/>
+        </w:rPr>
+        <w:t>Trưởng phòng R&amp;D (R&amp;D Manager):</w:t>
+      </w:r>
+      <w:r>
+        <w:rPr>
+          <w:rFonts w:ascii="Times New Roman" w:hAnsi="Times New Roman" w:cs="Times New Roman"/>
+        </w:rPr>
+        <w:t xml:space="preserve"> Quản lý các dự án R&amp;D.</w:t>
+      </w:r>
+    </w:p>
+    <w:p>
+      <w:pPr>
+        <w:numPr>
+          <w:ilvl w:val="0"/>
+          <w:numId w:val="8"/>
+        </w:numPr>
+        <w:rPr>
+          <w:rFonts w:ascii="Times New Roman" w:hAnsi="Times New Roman" w:cs="Times New Roman"/>
+        </w:rPr>
+      </w:pPr>
+      <w:r>
+        <w:rPr>
+          <w:rFonts w:ascii="Times New Roman" w:hAnsi="Times New Roman" w:cs="Times New Roman"/>
+          <w:b/>
+          <w:bCs/>
+        </w:rPr>
+        <w:t>Nhà nghiên cứu (Researcher):</w:t>
+      </w:r>
+      <w:r>
+        <w:rPr>
+          <w:rFonts w:ascii="Times New Roman" w:hAnsi="Times New Roman" w:cs="Times New Roman"/>
+        </w:rPr>
+        <w:t xml:space="preserve"> Thực hiện các nghiên cứu chuyên sâu.</w:t>
+      </w:r>
+    </w:p>
+    <w:p>
+      <w:pPr>
+        <w:numPr>
+          <w:ilvl w:val="0"/>
+          <w:numId w:val="8"/>
+        </w:numPr>
+        <w:rPr>
+          <w:rFonts w:ascii="Times New Roman" w:hAnsi="Times New Roman" w:cs="Times New Roman"/>
+        </w:rPr>
+      </w:pPr>
+      <w:r>
+        <w:rPr>
+          <w:rFonts w:ascii="Times New Roman" w:hAnsi="Times New Roman" w:cs="Times New Roman"/>
+          <w:b/>
+          <w:bCs/>
+        </w:rPr>
+        <w:t>Kỹ sư phát triển sản phẩm (Product Development Engineer):</w:t>
+      </w:r>
+      <w:r>
+        <w:rPr>
+          <w:rFonts w:ascii="Times New Roman" w:hAnsi="Times New Roman" w:cs="Times New Roman"/>
+        </w:rPr>
+        <w:t xml:space="preserve"> Thiết kế và phát triển sản phẩm mới.</w:t>
       </w:r>
     </w:p>
     <w:p>
@@ -1695,32 +2545,41 @@
           <w:bCs/>
           <w:u w:val="single"/>
         </w:rPr>
-        <w:lastRenderedPageBreak/>
-        <w:t>Phòng Tài chính - Kế toán (Finance &amp; Accounting)</w:t>
-      </w:r>
-    </w:p>
-    <w:p>
-      <w:pPr>
-        <w:rPr>
-          <w:rFonts w:ascii="Times New Roman" w:hAnsi="Times New Roman" w:cs="Times New Roman"/>
-        </w:rPr>
-      </w:pPr>
-      <w:r>
-        <w:rPr>
-          <w:rFonts w:ascii="Times New Roman" w:hAnsi="Times New Roman" w:cs="Times New Roman"/>
-        </w:rPr>
-        <w:t>Chức năng: Quản lý tài chính, kế toán và báo cáo tài chính của công ty.</w:t>
-      </w:r>
-    </w:p>
-    <w:p>
-      <w:pPr>
-        <w:rPr>
-          <w:rFonts w:ascii="Times New Roman" w:hAnsi="Times New Roman" w:cs="Times New Roman"/>
-        </w:rPr>
-      </w:pPr>
-      <w:r>
-        <w:rPr>
-          <w:rFonts w:ascii="Times New Roman" w:hAnsi="Times New Roman" w:cs="Times New Roman"/>
+        <w:t>Phòng CNTT</w:t>
+      </w:r>
+    </w:p>
+    <w:p>
+      <w:pPr>
+        <w:rPr>
+          <w:rFonts w:ascii="Times New Roman" w:hAnsi="Times New Roman" w:cs="Times New Roman"/>
+        </w:rPr>
+      </w:pPr>
+      <w:r>
+        <w:rPr>
+          <w:rFonts w:ascii="Times New Roman" w:hAnsi="Times New Roman" w:cs="Times New Roman"/>
+          <w:b/>
+          <w:bCs/>
+        </w:rPr>
+        <w:t>Chức năng:</w:t>
+      </w:r>
+      <w:r>
+        <w:rPr>
+          <w:rFonts w:ascii="Times New Roman" w:hAnsi="Times New Roman" w:cs="Times New Roman"/>
+        </w:rPr>
+        <w:t xml:space="preserve"> Quản lý hệ thống công nghệ thông tin và hỗ trợ kỹ thuật.</w:t>
+      </w:r>
+    </w:p>
+    <w:p>
+      <w:pPr>
+        <w:rPr>
+          <w:rFonts w:ascii="Times New Roman" w:hAnsi="Times New Roman" w:cs="Times New Roman"/>
+        </w:rPr>
+      </w:pPr>
+      <w:r>
+        <w:rPr>
+          <w:rFonts w:ascii="Times New Roman" w:hAnsi="Times New Roman" w:cs="Times New Roman"/>
+          <w:b/>
+          <w:bCs/>
         </w:rPr>
         <w:t>Các chức vụ:</w:t>
       </w:r>
@@ -1729,55 +2588,109 @@
       <w:pPr>
         <w:numPr>
           <w:ilvl w:val="0"/>
-          <w:numId w:val="7"/>
-        </w:numPr>
-        <w:rPr>
-          <w:rFonts w:ascii="Times New Roman" w:hAnsi="Times New Roman" w:cs="Times New Roman"/>
-        </w:rPr>
-      </w:pPr>
-      <w:r>
-        <w:rPr>
-          <w:rFonts w:ascii="Times New Roman" w:hAnsi="Times New Roman" w:cs="Times New Roman"/>
-        </w:rPr>
-        <w:t>Giám đốc tài chính (Chief Financial Officer - CFO): Chịu trách nhiệm chiến lược tài chính.</w:t>
-      </w:r>
-    </w:p>
-    <w:p>
-      <w:pPr>
-        <w:numPr>
-          <w:ilvl w:val="0"/>
-          <w:numId w:val="7"/>
-        </w:numPr>
-        <w:rPr>
-          <w:rFonts w:ascii="Times New Roman" w:hAnsi="Times New Roman" w:cs="Times New Roman"/>
-        </w:rPr>
-      </w:pPr>
-      <w:r>
-        <w:rPr>
-          <w:rFonts w:ascii="Times New Roman" w:hAnsi="Times New Roman" w:cs="Times New Roman"/>
-        </w:rPr>
-        <w:t>Kế toán trưởng (Chief Accountant): Quản lý hoạt động kế toán.</w:t>
-      </w:r>
-    </w:p>
-    <w:p>
-      <w:pPr>
-        <w:numPr>
-          <w:ilvl w:val="0"/>
-          <w:numId w:val="7"/>
-        </w:numPr>
-        <w:rPr>
-          <w:rFonts w:ascii="Times New Roman" w:hAnsi="Times New Roman" w:cs="Times New Roman"/>
-        </w:rPr>
-      </w:pPr>
-      <w:r>
-        <w:rPr>
-          <w:rFonts w:ascii="Times New Roman" w:hAnsi="Times New Roman" w:cs="Times New Roman"/>
-        </w:rPr>
-        <w:t>Kế toán viên (Accountant): Thực hiện các nghiệp vụ kế toán hàng ngày.</w:t>
-      </w:r>
-    </w:p>
-    <w:p>
-      <w:pPr>
+          <w:numId w:val="9"/>
+        </w:numPr>
+        <w:rPr>
+          <w:rFonts w:ascii="Times New Roman" w:hAnsi="Times New Roman" w:cs="Times New Roman"/>
+        </w:rPr>
+      </w:pPr>
+      <w:r>
+        <w:rPr>
+          <w:rFonts w:ascii="Times New Roman" w:hAnsi="Times New Roman" w:cs="Times New Roman"/>
+          <w:b/>
+          <w:bCs/>
+        </w:rPr>
+        <w:t>Giám đốc CNTT (Chief Information Officer - CIO):</w:t>
+      </w:r>
+      <w:r>
+        <w:rPr>
+          <w:rFonts w:ascii="Times New Roman" w:hAnsi="Times New Roman" w:cs="Times New Roman"/>
+        </w:rPr>
+        <w:t xml:space="preserve"> Chịu trách nhiệm chiến lược công nghệ thông tin.</w:t>
+      </w:r>
+    </w:p>
+    <w:p>
+      <w:pPr>
+        <w:numPr>
+          <w:ilvl w:val="0"/>
+          <w:numId w:val="9"/>
+        </w:numPr>
+        <w:rPr>
+          <w:rFonts w:ascii="Times New Roman" w:hAnsi="Times New Roman" w:cs="Times New Roman"/>
+        </w:rPr>
+      </w:pPr>
+      <w:r>
+        <w:rPr>
+          <w:rFonts w:ascii="Times New Roman" w:hAnsi="Times New Roman" w:cs="Times New Roman"/>
+          <w:b/>
+          <w:bCs/>
+        </w:rPr>
+        <w:t>Trưởng phòng IT (IT Manager):</w:t>
+      </w:r>
+      <w:r>
+        <w:rPr>
+          <w:rFonts w:ascii="Times New Roman" w:hAnsi="Times New Roman" w:cs="Times New Roman"/>
+        </w:rPr>
+        <w:t xml:space="preserve"> Quản lý đội ngũ IT và hệ thống CNTT.</w:t>
+      </w:r>
+    </w:p>
+    <w:p>
+      <w:pPr>
+        <w:numPr>
+          <w:ilvl w:val="0"/>
+          <w:numId w:val="9"/>
+        </w:numPr>
+        <w:rPr>
+          <w:rFonts w:ascii="Times New Roman" w:hAnsi="Times New Roman" w:cs="Times New Roman"/>
+        </w:rPr>
+      </w:pPr>
+      <w:r>
+        <w:rPr>
+          <w:rFonts w:ascii="Times New Roman" w:hAnsi="Times New Roman" w:cs="Times New Roman"/>
+          <w:b/>
+          <w:bCs/>
+        </w:rPr>
+        <w:t>Kỹ sư phần mềm (Software Engineer):</w:t>
+      </w:r>
+      <w:r>
+        <w:rPr>
+          <w:rFonts w:ascii="Times New Roman" w:hAnsi="Times New Roman" w:cs="Times New Roman"/>
+        </w:rPr>
+        <w:t xml:space="preserve"> Phát triển và bảo trì phần mềm.</w:t>
+      </w:r>
+    </w:p>
+    <w:p>
+      <w:pPr>
+        <w:numPr>
+          <w:ilvl w:val="0"/>
+          <w:numId w:val="9"/>
+        </w:numPr>
+        <w:rPr>
+          <w:rFonts w:ascii="Times New Roman" w:hAnsi="Times New Roman" w:cs="Times New Roman"/>
+        </w:rPr>
+      </w:pPr>
+      <w:r>
+        <w:rPr>
+          <w:rFonts w:ascii="Times New Roman" w:hAnsi="Times New Roman" w:cs="Times New Roman"/>
+          <w:b/>
+          <w:bCs/>
+        </w:rPr>
+        <w:t>Kỹ sư hệ thống (System Engineer):</w:t>
+      </w:r>
+      <w:r>
+        <w:rPr>
+          <w:rFonts w:ascii="Times New Roman" w:hAnsi="Times New Roman" w:cs="Times New Roman"/>
+        </w:rPr>
+        <w:t xml:space="preserve"> Quản lý và duy trì hệ thống máy chủ và mạng.</w:t>
+      </w:r>
+    </w:p>
+    <w:p>
+      <w:pPr>
+        <w:pStyle w:val="ListParagraph"/>
+        <w:numPr>
+          <w:ilvl w:val="0"/>
+          <w:numId w:val="2"/>
+        </w:numPr>
         <w:rPr>
           <w:rFonts w:ascii="Times New Roman" w:hAnsi="Times New Roman" w:cs="Times New Roman"/>
           <w:b/>
@@ -1785,29 +2698,14 @@
           <w:u w:val="single"/>
         </w:rPr>
       </w:pPr>
-    </w:p>
-    <w:p>
-      <w:pPr>
-        <w:pStyle w:val="ListParagraph"/>
-        <w:numPr>
-          <w:ilvl w:val="0"/>
-          <w:numId w:val="2"/>
-        </w:numPr>
+      <w:r>
         <w:rPr>
           <w:rFonts w:ascii="Times New Roman" w:hAnsi="Times New Roman" w:cs="Times New Roman"/>
           <w:b/>
           <w:bCs/>
           <w:u w:val="single"/>
         </w:rPr>
-      </w:pPr>
-      <w:r>
-        <w:rPr>
-          <w:rFonts w:ascii="Times New Roman" w:hAnsi="Times New Roman" w:cs="Times New Roman"/>
-          <w:b/>
-          <w:bCs/>
-          <w:u w:val="single"/>
-        </w:rPr>
-        <w:t>Phòng Nghiên cứu &amp; Phát triển (Research &amp; Development - R&amp;D)</w:t>
+        <w:t>Phòng Chăm sóc Khách hàng (Customer Service)</w:t>
       </w:r>
     </w:p>
     <w:p>
@@ -1828,7 +2726,7 @@
         <w:rPr>
           <w:rFonts w:ascii="Times New Roman" w:hAnsi="Times New Roman" w:cs="Times New Roman"/>
         </w:rPr>
-        <w:t xml:space="preserve"> Nghiên cứu và phát triển sản phẩm, dịch vụ mới.</w:t>
+        <w:t xml:space="preserve"> Hỗ trợ và giải quyết các vấn đề của khách hàng.</w:t>
       </w:r>
     </w:p>
     <w:p>
@@ -1850,326 +2748,6 @@
       <w:pPr>
         <w:numPr>
           <w:ilvl w:val="0"/>
-          <w:numId w:val="8"/>
-        </w:numPr>
-        <w:rPr>
-          <w:rFonts w:ascii="Times New Roman" w:hAnsi="Times New Roman" w:cs="Times New Roman"/>
-        </w:rPr>
-      </w:pPr>
-      <w:r>
-        <w:rPr>
-          <w:rFonts w:ascii="Times New Roman" w:hAnsi="Times New Roman" w:cs="Times New Roman"/>
-          <w:b/>
-          <w:bCs/>
-        </w:rPr>
-        <w:t>Giám đốc R&amp;D (R&amp;D Director):</w:t>
-      </w:r>
-      <w:r>
-        <w:rPr>
-          <w:rFonts w:ascii="Times New Roman" w:hAnsi="Times New Roman" w:cs="Times New Roman"/>
-        </w:rPr>
-        <w:t xml:space="preserve"> Lãnh đạo các hoạt động nghiên cứu và phát triển.</w:t>
-      </w:r>
-    </w:p>
-    <w:p>
-      <w:pPr>
-        <w:numPr>
-          <w:ilvl w:val="0"/>
-          <w:numId w:val="8"/>
-        </w:numPr>
-        <w:rPr>
-          <w:rFonts w:ascii="Times New Roman" w:hAnsi="Times New Roman" w:cs="Times New Roman"/>
-        </w:rPr>
-      </w:pPr>
-      <w:r>
-        <w:rPr>
-          <w:rFonts w:ascii="Times New Roman" w:hAnsi="Times New Roman" w:cs="Times New Roman"/>
-          <w:b/>
-          <w:bCs/>
-        </w:rPr>
-        <w:t>Trưởng phòng R&amp;D (R&amp;D Manager):</w:t>
-      </w:r>
-      <w:r>
-        <w:rPr>
-          <w:rFonts w:ascii="Times New Roman" w:hAnsi="Times New Roman" w:cs="Times New Roman"/>
-        </w:rPr>
-        <w:t xml:space="preserve"> Quản lý các dự án R&amp;D.</w:t>
-      </w:r>
-    </w:p>
-    <w:p>
-      <w:pPr>
-        <w:numPr>
-          <w:ilvl w:val="0"/>
-          <w:numId w:val="8"/>
-        </w:numPr>
-        <w:rPr>
-          <w:rFonts w:ascii="Times New Roman" w:hAnsi="Times New Roman" w:cs="Times New Roman"/>
-        </w:rPr>
-      </w:pPr>
-      <w:r>
-        <w:rPr>
-          <w:rFonts w:ascii="Times New Roman" w:hAnsi="Times New Roman" w:cs="Times New Roman"/>
-          <w:b/>
-          <w:bCs/>
-        </w:rPr>
-        <w:t>Nhà nghiên cứu (Researcher):</w:t>
-      </w:r>
-      <w:r>
-        <w:rPr>
-          <w:rFonts w:ascii="Times New Roman" w:hAnsi="Times New Roman" w:cs="Times New Roman"/>
-        </w:rPr>
-        <w:t xml:space="preserve"> Thực hiện các nghiên cứu chuyên sâu.</w:t>
-      </w:r>
-    </w:p>
-    <w:p>
-      <w:pPr>
-        <w:numPr>
-          <w:ilvl w:val="0"/>
-          <w:numId w:val="8"/>
-        </w:numPr>
-        <w:rPr>
-          <w:rFonts w:ascii="Times New Roman" w:hAnsi="Times New Roman" w:cs="Times New Roman"/>
-        </w:rPr>
-      </w:pPr>
-      <w:r>
-        <w:rPr>
-          <w:rFonts w:ascii="Times New Roman" w:hAnsi="Times New Roman" w:cs="Times New Roman"/>
-          <w:b/>
-          <w:bCs/>
-        </w:rPr>
-        <w:t>Kỹ sư phát triển sản phẩm (Product Development Engineer):</w:t>
-      </w:r>
-      <w:r>
-        <w:rPr>
-          <w:rFonts w:ascii="Times New Roman" w:hAnsi="Times New Roman" w:cs="Times New Roman"/>
-        </w:rPr>
-        <w:t xml:space="preserve"> Thiết kế và phát triển sản phẩm mới.</w:t>
-      </w:r>
-    </w:p>
-    <w:p>
-      <w:pPr>
-        <w:pStyle w:val="ListParagraph"/>
-        <w:numPr>
-          <w:ilvl w:val="0"/>
-          <w:numId w:val="2"/>
-        </w:numPr>
-        <w:rPr>
-          <w:rFonts w:ascii="Times New Roman" w:hAnsi="Times New Roman" w:cs="Times New Roman"/>
-          <w:b/>
-          <w:bCs/>
-          <w:u w:val="single"/>
-        </w:rPr>
-      </w:pPr>
-      <w:r>
-        <w:rPr>
-          <w:rFonts w:ascii="Times New Roman" w:hAnsi="Times New Roman" w:cs="Times New Roman"/>
-          <w:b/>
-          <w:bCs/>
-          <w:u w:val="single"/>
-        </w:rPr>
-        <w:t>Phòng CNTT</w:t>
-      </w:r>
-    </w:p>
-    <w:p>
-      <w:pPr>
-        <w:rPr>
-          <w:rFonts w:ascii="Times New Roman" w:hAnsi="Times New Roman" w:cs="Times New Roman"/>
-        </w:rPr>
-      </w:pPr>
-      <w:r>
-        <w:rPr>
-          <w:rFonts w:ascii="Times New Roman" w:hAnsi="Times New Roman" w:cs="Times New Roman"/>
-          <w:b/>
-          <w:bCs/>
-        </w:rPr>
-        <w:t>Chức năng:</w:t>
-      </w:r>
-      <w:r>
-        <w:rPr>
-          <w:rFonts w:ascii="Times New Roman" w:hAnsi="Times New Roman" w:cs="Times New Roman"/>
-        </w:rPr>
-        <w:t xml:space="preserve"> Quản lý hệ thống công nghệ thông tin và hỗ trợ kỹ thuật.</w:t>
-      </w:r>
-    </w:p>
-    <w:p>
-      <w:pPr>
-        <w:rPr>
-          <w:rFonts w:ascii="Times New Roman" w:hAnsi="Times New Roman" w:cs="Times New Roman"/>
-        </w:rPr>
-      </w:pPr>
-      <w:r>
-        <w:rPr>
-          <w:rFonts w:ascii="Times New Roman" w:hAnsi="Times New Roman" w:cs="Times New Roman"/>
-          <w:b/>
-          <w:bCs/>
-        </w:rPr>
-        <w:t>Các chức vụ:</w:t>
-      </w:r>
-    </w:p>
-    <w:p>
-      <w:pPr>
-        <w:numPr>
-          <w:ilvl w:val="0"/>
-          <w:numId w:val="9"/>
-        </w:numPr>
-        <w:rPr>
-          <w:rFonts w:ascii="Times New Roman" w:hAnsi="Times New Roman" w:cs="Times New Roman"/>
-        </w:rPr>
-      </w:pPr>
-      <w:r>
-        <w:rPr>
-          <w:rFonts w:ascii="Times New Roman" w:hAnsi="Times New Roman" w:cs="Times New Roman"/>
-          <w:b/>
-          <w:bCs/>
-        </w:rPr>
-        <w:t>Giám đốc CNTT (Chief Information Officer - CIO):</w:t>
-      </w:r>
-      <w:r>
-        <w:rPr>
-          <w:rFonts w:ascii="Times New Roman" w:hAnsi="Times New Roman" w:cs="Times New Roman"/>
-        </w:rPr>
-        <w:t xml:space="preserve"> Chịu trách nhiệm chiến lược công nghệ thông tin.</w:t>
-      </w:r>
-    </w:p>
-    <w:p>
-      <w:pPr>
-        <w:numPr>
-          <w:ilvl w:val="0"/>
-          <w:numId w:val="9"/>
-        </w:numPr>
-        <w:rPr>
-          <w:rFonts w:ascii="Times New Roman" w:hAnsi="Times New Roman" w:cs="Times New Roman"/>
-        </w:rPr>
-      </w:pPr>
-      <w:r>
-        <w:rPr>
-          <w:rFonts w:ascii="Times New Roman" w:hAnsi="Times New Roman" w:cs="Times New Roman"/>
-          <w:b/>
-          <w:bCs/>
-        </w:rPr>
-        <w:t>Trưởng phòng IT (IT Manager):</w:t>
-      </w:r>
-      <w:r>
-        <w:rPr>
-          <w:rFonts w:ascii="Times New Roman" w:hAnsi="Times New Roman" w:cs="Times New Roman"/>
-        </w:rPr>
-        <w:t xml:space="preserve"> Quản lý đội ngũ IT và hệ thống CNTT.</w:t>
-      </w:r>
-    </w:p>
-    <w:p>
-      <w:pPr>
-        <w:numPr>
-          <w:ilvl w:val="0"/>
-          <w:numId w:val="9"/>
-        </w:numPr>
-        <w:rPr>
-          <w:rFonts w:ascii="Times New Roman" w:hAnsi="Times New Roman" w:cs="Times New Roman"/>
-        </w:rPr>
-      </w:pPr>
-      <w:r>
-        <w:rPr>
-          <w:rFonts w:ascii="Times New Roman" w:hAnsi="Times New Roman" w:cs="Times New Roman"/>
-          <w:b/>
-          <w:bCs/>
-        </w:rPr>
-        <w:t>Kỹ sư phần mềm (Software Engineer):</w:t>
-      </w:r>
-      <w:r>
-        <w:rPr>
-          <w:rFonts w:ascii="Times New Roman" w:hAnsi="Times New Roman" w:cs="Times New Roman"/>
-        </w:rPr>
-        <w:t xml:space="preserve"> Phát triển và bảo trì phần mềm.</w:t>
-      </w:r>
-    </w:p>
-    <w:p>
-      <w:pPr>
-        <w:numPr>
-          <w:ilvl w:val="0"/>
-          <w:numId w:val="9"/>
-        </w:numPr>
-        <w:rPr>
-          <w:rFonts w:ascii="Times New Roman" w:hAnsi="Times New Roman" w:cs="Times New Roman"/>
-        </w:rPr>
-      </w:pPr>
-      <w:r>
-        <w:rPr>
-          <w:rFonts w:ascii="Times New Roman" w:hAnsi="Times New Roman" w:cs="Times New Roman"/>
-          <w:b/>
-          <w:bCs/>
-        </w:rPr>
-        <w:t>Kỹ sư hệ thống (System Engineer):</w:t>
-      </w:r>
-      <w:r>
-        <w:rPr>
-          <w:rFonts w:ascii="Times New Roman" w:hAnsi="Times New Roman" w:cs="Times New Roman"/>
-        </w:rPr>
-        <w:t xml:space="preserve"> Quản lý và duy trì hệ thống máy chủ và mạng.</w:t>
-      </w:r>
-    </w:p>
-    <w:p>
-      <w:pPr>
-        <w:pStyle w:val="ListParagraph"/>
-        <w:numPr>
-          <w:ilvl w:val="0"/>
-          <w:numId w:val="2"/>
-        </w:numPr>
-        <w:rPr>
-          <w:rFonts w:ascii="Times New Roman" w:hAnsi="Times New Roman" w:cs="Times New Roman"/>
-          <w:b/>
-          <w:bCs/>
-          <w:u w:val="single"/>
-        </w:rPr>
-      </w:pPr>
-      <w:r>
-        <w:rPr>
-          <w:rFonts w:ascii="Times New Roman" w:hAnsi="Times New Roman" w:cs="Times New Roman"/>
-          <w:b/>
-          <w:bCs/>
-          <w:u w:val="single"/>
-        </w:rPr>
-        <w:t>Phòng Chăm sóc Khách hàng (Customer Service)</w:t>
-      </w:r>
-    </w:p>
-    <w:p>
-      <w:pPr>
-        <w:rPr>
-          <w:rFonts w:ascii="Times New Roman" w:hAnsi="Times New Roman" w:cs="Times New Roman"/>
-        </w:rPr>
-      </w:pPr>
-      <w:r>
-        <w:rPr>
-          <w:rFonts w:ascii="Times New Roman" w:hAnsi="Times New Roman" w:cs="Times New Roman"/>
-          <w:b/>
-          <w:bCs/>
-        </w:rPr>
-        <w:t>Chức năng:</w:t>
-      </w:r>
-      <w:r>
-        <w:rPr>
-          <w:rFonts w:ascii="Times New Roman" w:hAnsi="Times New Roman" w:cs="Times New Roman"/>
-        </w:rPr>
-        <w:t xml:space="preserve"> Hỗ trợ và giải quyết các vấn đề của khách hàng.</w:t>
-      </w:r>
-    </w:p>
-    <w:p>
-      <w:pPr>
-        <w:rPr>
-          <w:rFonts w:ascii="Times New Roman" w:hAnsi="Times New Roman" w:cs="Times New Roman"/>
-        </w:rPr>
-      </w:pPr>
-      <w:r>
-        <w:rPr>
-          <w:rFonts w:ascii="Times New Roman" w:hAnsi="Times New Roman" w:cs="Times New Roman"/>
-          <w:b/>
-          <w:bCs/>
-        </w:rPr>
-        <w:t>Các chức vụ:</w:t>
-      </w:r>
-    </w:p>
-    <w:p>
-      <w:pPr>
-        <w:numPr>
-          <w:ilvl w:val="0"/>
           <w:numId w:val="10"/>
         </w:numPr>
         <w:rPr>
@@ -2182,7 +2760,6 @@
           <w:b/>
           <w:bCs/>
         </w:rPr>
-        <w:lastRenderedPageBreak/>
         <w:t>Trưởng phòng chăm sóc khách hàng (Customer Service Manager):</w:t>
       </w:r>
       <w:r>
@@ -2278,6 +2855,7 @@
           <w:szCs w:val="26"/>
           <w14:ligatures w14:val="none"/>
         </w:rPr>
+        <w:lastRenderedPageBreak/>
         <w:t>Trưởng phòng (Manager):</w:t>
       </w:r>
       <w:r>
@@ -2669,81 +3247,81 @@
         <w:rPr>
           <w:rFonts w:ascii="Times New Roman" w:hAnsi="Times New Roman" w:cs="Times New Roman"/>
         </w:rPr>
+        <w:t>- Department transfers: có được chuyển department tốt hơn không?</w:t>
+      </w:r>
+    </w:p>
+    <w:p>
+      <w:pPr>
+        <w:ind w:left="360"/>
+        <w:rPr>
+          <w:rFonts w:ascii="Times New Roman" w:hAnsi="Times New Roman" w:cs="Times New Roman"/>
+          <w:b/>
+          <w:bCs/>
+        </w:rPr>
+      </w:pPr>
+      <w:r>
+        <w:rPr>
+          <w:rFonts w:ascii="Times New Roman" w:hAnsi="Times New Roman" w:cs="Times New Roman"/>
+          <w:b/>
+          <w:bCs/>
+        </w:rPr>
+        <w:t>C. Data từ Training Results</w:t>
+      </w:r>
+    </w:p>
+    <w:p>
+      <w:pPr>
+        <w:ind w:left="360"/>
+        <w:rPr>
+          <w:rFonts w:ascii="Times New Roman" w:hAnsi="Times New Roman" w:cs="Times New Roman"/>
+        </w:rPr>
+      </w:pPr>
+      <w:r>
+        <w:rPr>
+          <w:rFonts w:ascii="Times New Roman" w:hAnsi="Times New Roman" w:cs="Times New Roman"/>
+        </w:rPr>
+        <w:t>- Training completion rate: hoàn thành training đúng hạn không?</w:t>
+      </w:r>
+    </w:p>
+    <w:p>
+      <w:pPr>
+        <w:ind w:left="360"/>
+        <w:rPr>
+          <w:rFonts w:ascii="Times New Roman" w:hAnsi="Times New Roman" w:cs="Times New Roman"/>
+        </w:rPr>
+      </w:pPr>
+      <w:r>
+        <w:rPr>
+          <w:rFonts w:ascii="Times New Roman" w:hAnsi="Times New Roman" w:cs="Times New Roman"/>
+        </w:rPr>
+        <w:t>- Test scores: điểm số trong các training programs</w:t>
+      </w:r>
+    </w:p>
+    <w:p>
+      <w:pPr>
+        <w:ind w:left="360"/>
+        <w:rPr>
+          <w:rFonts w:ascii="Times New Roman" w:hAnsi="Times New Roman" w:cs="Times New Roman"/>
+        </w:rPr>
+      </w:pPr>
+      <w:r>
+        <w:rPr>
+          <w:rFonts w:ascii="Times New Roman" w:hAnsi="Times New Roman" w:cs="Times New Roman"/>
+        </w:rPr>
+        <w:t>- Skill improvement: có áp dụng được skills mới học không?</w:t>
+      </w:r>
+    </w:p>
+    <w:p>
+      <w:pPr>
+        <w:ind w:left="360"/>
+        <w:rPr>
+          <w:rFonts w:ascii="Times New Roman" w:hAnsi="Times New Roman" w:cs="Times New Roman"/>
+        </w:rPr>
+      </w:pPr>
+      <w:r>
+        <w:rPr>
+          <w:rFonts w:ascii="Times New Roman" w:hAnsi="Times New Roman" w:cs="Times New Roman"/>
+        </w:rPr>
         <w:lastRenderedPageBreak/>
-        <w:t>- Department transfers: có được chuyển department tốt hơn không?</w:t>
-      </w:r>
-    </w:p>
-    <w:p>
-      <w:pPr>
-        <w:ind w:left="360"/>
-        <w:rPr>
-          <w:rFonts w:ascii="Times New Roman" w:hAnsi="Times New Roman" w:cs="Times New Roman"/>
-          <w:b/>
-          <w:bCs/>
-        </w:rPr>
-      </w:pPr>
-      <w:r>
-        <w:rPr>
-          <w:rFonts w:ascii="Times New Roman" w:hAnsi="Times New Roman" w:cs="Times New Roman"/>
-          <w:b/>
-          <w:bCs/>
-        </w:rPr>
-        <w:t>C. Data từ Training Results</w:t>
-      </w:r>
-    </w:p>
-    <w:p>
-      <w:pPr>
-        <w:ind w:left="360"/>
-        <w:rPr>
-          <w:rFonts w:ascii="Times New Roman" w:hAnsi="Times New Roman" w:cs="Times New Roman"/>
-        </w:rPr>
-      </w:pPr>
-      <w:r>
-        <w:rPr>
-          <w:rFonts w:ascii="Times New Roman" w:hAnsi="Times New Roman" w:cs="Times New Roman"/>
-        </w:rPr>
-        <w:t>- Training completion rate: hoàn thành training đúng hạn không?</w:t>
-      </w:r>
-    </w:p>
-    <w:p>
-      <w:pPr>
-        <w:ind w:left="360"/>
-        <w:rPr>
-          <w:rFonts w:ascii="Times New Roman" w:hAnsi="Times New Roman" w:cs="Times New Roman"/>
-        </w:rPr>
-      </w:pPr>
-      <w:r>
-        <w:rPr>
-          <w:rFonts w:ascii="Times New Roman" w:hAnsi="Times New Roman" w:cs="Times New Roman"/>
-        </w:rPr>
-        <w:t>- Test scores: điểm số trong các training programs</w:t>
-      </w:r>
-    </w:p>
-    <w:p>
-      <w:pPr>
-        <w:ind w:left="360"/>
-        <w:rPr>
-          <w:rFonts w:ascii="Times New Roman" w:hAnsi="Times New Roman" w:cs="Times New Roman"/>
-        </w:rPr>
-      </w:pPr>
-      <w:r>
-        <w:rPr>
-          <w:rFonts w:ascii="Times New Roman" w:hAnsi="Times New Roman" w:cs="Times New Roman"/>
-        </w:rPr>
-        <w:t>- Skill improvement: có áp dụng được skills mới học không?</w:t>
-      </w:r>
-    </w:p>
-    <w:p>
-      <w:pPr>
-        <w:ind w:left="360"/>
-        <w:rPr>
-          <w:rFonts w:ascii="Times New Roman" w:hAnsi="Times New Roman" w:cs="Times New Roman"/>
-        </w:rPr>
-      </w:pPr>
-      <w:r>
-        <w:rPr>
-          <w:rFonts w:ascii="Times New Roman" w:hAnsi="Times New Roman" w:cs="Times New Roman"/>
-        </w:rPr>
         <w:t>- Training frequency: có chủ động tham gia training không?</w:t>
       </w:r>
     </w:p>

</xml_diff>